<commit_message>
draft 2 almost finished
</commit_message>
<xml_diff>
--- a/v2/ql_v2.docx
+++ b/v2/ql_v2.docx
@@ -48,21 +48,6 @@
     </w:p>
     <w:p>
       <w:pPr>
-        <w:pStyle w:val="Compact"/>
-        <w:pStyle w:val="Abstract"/>
-      </w:pPr>
-      <w:r>
-        <w:t xml:space="preserve">try</w:t>
-      </w:r>
-      <w:r>
-        <w:t xml:space="preserve"> </w:t>
-      </w:r>
-      <w:r>
-        <w:t xml:space="preserve">me</w:t>
-      </w:r>
-    </w:p>
-    <w:p>
-      <w:pPr>
         <w:pStyle w:val="Heading3"/>
       </w:pPr>
       <w:bookmarkStart w:id="21" w:name="purpose"/>
@@ -379,22 +364,10 @@
         <w:t xml:space="preserve"> </w:t>
       </w:r>
       <w:r>
-        <w:t xml:space="preserve">[</w:t>
-      </w:r>
-      <w:r>
-        <w:t xml:space="preserve">Latzke et al. (2016)</w:t>
-      </w:r>
-      <w:r>
-        <w:t xml:space="preserve">;</w:t>
-      </w:r>
-      <w:r>
-        <w:t xml:space="preserve"> </w:t>
-      </w:r>
-      <w:r>
-        <w:t xml:space="preserve">Dwyer (2004)</w:t>
-      </w:r>
-      <w:r>
-        <w:t xml:space="preserve">; kalleberg2001satisfied]. Third, we use longitudinal data to shift the focus away from comparing movers to non-movers and towards the effects of moving</w:t>
+        <w:t xml:space="preserve">(Latzke et al. 2016; Dwyer 2004; Kalleberg and Mastekaasa 2001)</w:t>
+      </w:r>
+      <w:r>
+        <w:t xml:space="preserve">. Third, we use longitudinal data to shift the focus away from comparing movers to non-movers and towards the effects of moving</w:t>
       </w:r>
       <w:r>
         <w:t xml:space="preserve"> </w:t>
@@ -912,7 +885,16 @@
         <w:t xml:space="preserve"> </w:t>
       </w:r>
       <w:r>
-        <w:t xml:space="preserve">mobility where workers avoid unemployment and move from one position directly to another. Successful transitions from one job to another require workers to search for opportunities on the job. Second, there are significant differences between workers in the mobility-outcomes relationship. The positive effect of quitting may be mitigated by worker characteristics, where men benefit from mobility more than women, and white workers gain more from mobility more than black workers (Kronberg 2014; Kronberg 2013). Although these differences are not always replicated in other studies, generally, authors agree that core workers benefit from external mobility more than periphery workers (Caparrós-Ruiz et al 2004; Cha 2014; Fuller 2008).</w:t>
+        <w:t xml:space="preserve">mobility where workers avoid unemployment and move from one position directly to another. Successful transitions from one job to another require workers to search for opportunities on the job. Second, there are significant differences between workers in the mobility-outcomes relationship. The positive effect of quitting may be mitigated by worker characteristics, where men benefit from mobility more than women, and white workers gain more from mobility more than black workers (Kronberg 2014; Kronberg 2013). Although these differences are not always replicated in other studies, generally, authors agree that core workers benefit from external mobility more than periphery workers</w:t>
+      </w:r>
+      <w:r>
+        <w:t xml:space="preserve"> </w:t>
+      </w:r>
+      <w:r>
+        <w:t xml:space="preserve">(Caparrós Ruiz, Lucía Navarro Gómez, and Federico Rueda Narváez 2004; Cha 2014; Fuller 2008)</w:t>
+      </w:r>
+      <w:r>
+        <w:t xml:space="preserve">.</w:t>
       </w:r>
     </w:p>
     <w:p>
@@ -938,7 +920,19 @@
         <w:t xml:space="preserve"> </w:t>
       </w:r>
       <w:r>
-        <w:t xml:space="preserve">outcomes, quits also leads to better positions with a better job-fit. Latzke et al. (2016) show external quits to a new employer have significant and lasting effects on satisfaction with work, as well as general satisfaction. This premium remains strong over time, whereas the premium tied to pay has declined over time. In the US, Sallaz (2017) finds that call centre workers with poor conditions see quitting as a strategy to improve job-fit in the next position, even when moving to objectively lower paid positions. Here, workers are motivated to leave</w:t>
+        <w:t xml:space="preserve">outcomes, quits also leads to better positions with a better job-fit. Latzke et al. (2016) show external quits to a new employer have significant and lasting effects on satisfaction with work, as well as general satisfaction. This premium remains strong over time, whereas the premium tied to pay has declined over time. In the US, Sallaz</w:t>
+      </w:r>
+      <w:r>
+        <w:t xml:space="preserve"> </w:t>
+      </w:r>
+      <w:r>
+        <w:t xml:space="preserve">(2017)</w:t>
+      </w:r>
+      <w:r>
+        <w:t xml:space="preserve"> </w:t>
+      </w:r>
+      <w:r>
+        <w:t xml:space="preserve">finds that call centre workers with poor conditions see quitting as a strategy to improve job-fit in the next position, even when moving to objectively lower paid positions. Here, workers are motivated to leave</w:t>
       </w:r>
       <w:r>
         <w:t xml:space="preserve"> </w:t>
@@ -1071,7 +1065,7 @@
         <w:t xml:space="preserve"> </w:t>
       </w:r>
       <w:r>
-        <w:t xml:space="preserve">(Le Grand and Tåhlin 2002; @ Pavlopoulos et al. 2007)</w:t>
+        <w:t xml:space="preserve">(Le Grand and Tåhlin 2002; Pavlopoulos et al. 2007)</w:t>
       </w:r>
       <w:r>
         <w:t xml:space="preserve">. In Sweden Le Grand and Tåhlin (2002) compare internal and external mobility, controlling for a variety of biases. They find internal promotions have the strongest effect on earnings growth, although external movement also carries a premium. The effect is also</w:t>
@@ -1105,15 +1099,48 @@
         <w:pStyle w:val="BodyText"/>
       </w:pPr>
       <w:r>
-        <w:t xml:space="preserve">On the second point, authors consistently find that quits have the stronger effect on job-fit and satisfaction, when compared to promotions. In the Netherlands, Gesthuizen (2009) finds quits improve several subjective outcomes, while internal mobility has a weak effect on these. Moving to a new employer improves workers’ job-fit, their satisfaction with wages, and their satisfaction with hours. Gesthuizen and Dagevos (2008) find that external mobility has the strongest effect on subjective feelings about work using several measures of satisfaction. These papers suggest that subjective feelings about work and the mismatch between a worker’s expectations and working conditions, drive mobility. Since the majority of these papers look at difference scores and within estimators, it’s possible that those who quit are at a lower base than those who take a promotion. However, the intervention of quitting still has a stronger and more significant effect for each outcome than the effect of promotion.</w:t>
-      </w:r>
-    </w:p>
-    <w:p>
-      <w:pPr>
-        <w:pStyle w:val="BodyText"/>
-      </w:pPr>
-      <w:r>
-        <w:t xml:space="preserve">On the last point, the two sets of findings above make sense when we consider the wider effects of promotion. Respondents who experience promotion report both positive and negative changes in outcomes (Lup 2017; Rigotti, Korek, and Otto 2014). In the UK Lup (2017) finds that women who are promoted often report lower working conditions after the transition, despite seeing minor positive changes in satisfaction with work. In Germany Rigotti, Korek, and Otto (2014) show that promotions lead workers to a mix of both positive and negative outcomes. Here, higher career satisfaction is balanced with increased strain and increased demands. It makes sense that promotions would yield stronger earnings growth but negative effects on subjective feelings about work; after all, these workers transition to positions with new responsibilities and pressures. These pressures are often greater than the objective rewards and resources given to those who are promoted, and so internal mobility moves workers to</w:t>
+        <w:t xml:space="preserve">On the second point, authors consistently find that quits have the stronger effect on job-fit and satisfaction, when compared to promotions. In the Netherlands,</w:t>
+      </w:r>
+      <w:r>
+        <w:t xml:space="preserve"> </w:t>
+      </w:r>
+      <w:r>
+        <w:t xml:space="preserve">Gesthuizen (2009)</w:t>
+      </w:r>
+      <w:r>
+        <w:t xml:space="preserve"> </w:t>
+      </w:r>
+      <w:r>
+        <w:t xml:space="preserve">finds quits improve several subjective outcomes, while internal mobility has a weak effect on these. Moving to a new employer improves workers’ job-fit, their satisfaction with wages, and their satisfaction with hours.</w:t>
+      </w:r>
+      <w:r>
+        <w:t xml:space="preserve"> </w:t>
+      </w:r>
+      <w:r>
+        <w:t xml:space="preserve">Gesthuizen and Dagevos (2008)</w:t>
+      </w:r>
+      <w:r>
+        <w:t xml:space="preserve"> </w:t>
+      </w:r>
+      <w:r>
+        <w:t xml:space="preserve">find that external mobility has the strongest effect on subjective feelings about work using several measures of satisfaction. These papers suggest that job fit, and the mismatch between a worker’s expectations and working conditions, drive mobility. Since the majority of these papers look at difference scores and within estimators, it’s possible that those who quit are at a lower base than those who take a promotion. However, the intervention of quitting still has a stronger and more significant effect for each outcome than the effect of promotion.</w:t>
+      </w:r>
+    </w:p>
+    <w:p>
+      <w:pPr>
+        <w:pStyle w:val="BodyText"/>
+      </w:pPr>
+      <w:r>
+        <w:t xml:space="preserve">On the last point, both sets of findings make sense when we consider the wider effects of promotion. Respondents who experience promotion report both positive and negative changes in outcomes</w:t>
+      </w:r>
+      <w:r>
+        <w:t xml:space="preserve"> </w:t>
+      </w:r>
+      <w:r>
+        <w:t xml:space="preserve">(Lup 2017; Rigotti, Korek, and Otto 2014)</w:t>
+      </w:r>
+      <w:r>
+        <w:t xml:space="preserve">. In the UK Lup (2017) finds that women who are promoted often report lower working conditions after the transition, despite seeing minor positive changes in satisfaction with work. In Germany Rigotti, Korek, and Otto (2014) show that promotions lead workers to a mix of both positive and negative outcomes. Here, higher career satisfaction is balanced with increased strain and increased demands. It makes sense that promotions would yield stronger earnings growth (as outlinedd in the job-search spproach) but negative effects on subjective job-fit; after all, promoted workers transition to positions with new responsibilities and pressures. These pressures are often greater than the objective rewards and resources given to the promoted, and so internal mobility moves workers to</w:t>
       </w:r>
       <w:r>
         <w:t xml:space="preserve"> </w:t>
@@ -1131,7 +1158,7 @@
         <w:t xml:space="preserve"> </w:t>
       </w:r>
       <w:r>
-        <w:t xml:space="preserve">jobs in some outcomes, but compromises in others. For this reason, it’s possible that internal promotions are mostly motivated by reservation wages, while external mobility, may be motivated by concerns over job fit.</w:t>
+        <w:t xml:space="preserve">jobs in some outcomes, but compromises in others. For this reason, it’s possible that internal promotions are mostly motivated by reservation wages, while external mobility, may be motivated by job-fit.</w:t>
       </w:r>
     </w:p>
     <w:p>
@@ -1157,7 +1184,22 @@
         <w:t xml:space="preserve"> </w:t>
       </w:r>
       <w:r>
-        <w:t xml:space="preserve">positions elsewhere. We draw two conclusions from the review; first, there is a lack of studies which compare the impact of both quits and promotions. Second, there is a lack of studies which use outcomes other than pay; in this way, job-fit is left unexplored. With this in mind, we propose three hypotheses, which stem from the above review:</w:t>
+        <w:t xml:space="preserve">positions elsewhere. We draw two conclusions from the review; first, there is a lack of studies which compare the impact of both quits and promotions. Second, there is a lack of studies which use outcomes other than pay;</w:t>
+      </w:r>
+      <w:r>
+        <w:t xml:space="preserve"> </w:t>
+      </w:r>
+      <w:r>
+        <w:rPr>
+          <w:i/>
+        </w:rPr>
+        <w:t xml:space="preserve">in this way, job-fit is left unexplored.</w:t>
+      </w:r>
+      <w:r>
+        <w:t xml:space="preserve"> </w:t>
+      </w:r>
+      <w:r>
+        <w:t xml:space="preserve">With this in mind, we propose three hypotheses, which stem from the above review:</w:t>
       </w:r>
     </w:p>
     <w:p>
@@ -1191,13 +1233,6 @@
           <w:b/>
         </w:rPr>
         <w:t xml:space="preserve">Hypothesis 3: Internal mobility will bring greater earnings growth than external mobility</w:t>
-      </w:r>
-    </w:p>
-    <w:p>
-      <w:r>
-        <w:pict>
-          <v:rect style="width:0;height:1.5pt" o:hralign="center" o:hrstd="t" o:hr="t"/>
-        </w:pict>
       </w:r>
     </w:p>
     <w:p>
@@ -1215,7 +1250,23 @@
         <w:pStyle w:val="FirstParagraph"/>
       </w:pPr>
       <w:r>
-        <w:t xml:space="preserve">The approach of the article can be summarised as follows. We merge nine rounds of the BHPS covering the pre-crisis period (2000-2008). The panel contains measures of subjective and objective reward, a number of controls, and measures of voluntary job mobility. We estimate the effect of job mobility on subjective outcomes first, using fixed-effects linear regression. We then compare the estimates for internal and external mobility using an f-test. We carry out the same estimation for objective outcomes, and discuss the results.</w:t>
+        <w:t xml:space="preserve">Our general approach can be summarised as follows. We sample nine rounds of the BHPS covering the pre-crisis period (2000-2008). Using the sample, we draw subjective and objective measures of job-fit and earnings, a number of controls, and a measure of job mobility. In order to focus on the core workforce, we restrict the sample to a semi-balanced panel, allowing respondents to miss only a single year in the 2000-2008 period.</w:t>
+      </w:r>
+    </w:p>
+    <w:p>
+      <w:pPr>
+        <w:pStyle w:val="BodyText"/>
+      </w:pPr>
+      <w:r>
+        <w:t xml:space="preserve">We first considered random-effects estimation, which estimates the effect of moving within cluster-groups. However, these models failed the Hausman test, which showed that differences between clusters were affecting within-cluster estimates. We avoid this bias by removing between-cluster differences from our model using fixed-effects estimation, as suggested by the literature.</w:t>
+      </w:r>
+    </w:p>
+    <w:p>
+      <w:pPr>
+        <w:pStyle w:val="BodyText"/>
+      </w:pPr>
+      <w:r>
+        <w:t xml:space="preserve">First, we estimate the effect of job mobility on subjective outcomes using fixed-effects linear regression. We then compare the estimates for internal and external mobility using an f-test. Lastly, we carry out the same estimation for objective outcomes, and discuss the results. In the section below, we outline the methodology in detail.</w:t>
       </w:r>
     </w:p>
     <w:p>
@@ -1242,33 +1293,15 @@
         <w:t xml:space="preserve">(Taylor et al. 1993)</w:t>
       </w:r>
       <w:r>
-        <w:t xml:space="preserve">. The data was collected at the household level between 1991 and 2008, with a focus on detailed work histories, socio-economic measures, and rewards at work. It is routinely used to represent the wider British workforce</w:t>
-      </w:r>
-      <w:r>
-        <w:t xml:space="preserve"> </w:t>
-      </w:r>
-      <w:r>
-        <w:t xml:space="preserve">(Pavlopoulos et al. 2007; Lup 2017)</w:t>
-      </w:r>
-      <w:r>
-        <w:t xml:space="preserve">, and is particularly useful for studies of job mobility since the survey explicitly measures both internal and external mobility types, quits and promotions.</w:t>
-      </w:r>
-    </w:p>
-    <w:p>
-      <w:pPr>
-        <w:pStyle w:val="BodyText"/>
-      </w:pPr>
-      <w:r>
-        <w:t xml:space="preserve">The sample is made up of; observations from respondents missing no more than one wave between 2000 and 2008; observations where respondents are employed at each interview and are not in self-employment, inactivity, or education; observations where respondents have no missing job history information for a given survey year. The final data is a semi-balanced, person-year file, which ignores households and focuses on individual responses. It contains 3,782 respondents and 32,560 person-year observations. Although authors argue that unbalanced panels do not hinder multilevel estimation techniques</w:t>
-      </w:r>
-      <w:r>
-        <w:t xml:space="preserve"> </w:t>
-      </w:r>
-      <w:r>
-        <w:t xml:space="preserve">(Gelman and Hill 2006)</w:t>
-      </w:r>
-      <w:r>
-        <w:t xml:space="preserve">, we use a semi-balanced panel for theoretical reasons, avoiding respondents who fall into and out of unemployment. In this way, the analysis focuses on the core workforce.</w:t>
+        <w:t xml:space="preserve">. The data was collected at the household level between 1991 and 2008. It contains work histories, socio-economic measures, and measures of work reward. It is routinely used to represent the wider British workforce (Pavlopoulos et al. 2007), and is particularly useful for studies of job mobility since it operationalises both internal and external mobility types separately.</w:t>
+      </w:r>
+    </w:p>
+    <w:p>
+      <w:pPr>
+        <w:pStyle w:val="BodyText"/>
+      </w:pPr>
+      <w:r>
+        <w:t xml:space="preserve">We define the sample as; observations from respondents missing no more than one wave between 2000 and 2008; observations where respondents are employed at each interview and are not in self-employment, inactivity, or education; and observations where respondents have no missing job history information for a given survey year. The final data shape takes the form of a semi-balanced, person-year file, which ignores households and focuses on individual responses. It is made up of 3,782 respondents and 32,560 person-year observations. We use a semi-balanced panel for theoretical reasons, avoiding respondents who are not part of the core workforce, and are prone to periods of unemployment.</w:t>
       </w:r>
     </w:p>
     <w:p>
@@ -1286,7 +1319,7 @@
         <w:pStyle w:val="FirstParagraph"/>
       </w:pPr>
       <w:r>
-        <w:t xml:space="preserve">Two sets of files contain the variables used for estimation, the individual response files</w:t>
+        <w:t xml:space="preserve">For clarity, we discuss three sets of variables separately; starting with measures of job mobility, followed by controls, and finally outcomes. Two file-sets contain the variables used throughout, the individual response files</w:t>
       </w:r>
       <w:r>
         <w:t xml:space="preserve"> </w:t>
@@ -1316,7 +1349,15 @@
         <w:t xml:space="preserve">”</w:t>
       </w:r>
       <w:r>
-        <w:t xml:space="preserve">. Individual response files focus on the status of a given respondent in a survey year. They contain all outcomes (subjective and objective reward) and all controls. The job history files contain measures of job spell data which can be used to measure job mobility. Job history files take the form of job spells nested in individuals. We consider only the most recent spell in a giver respondent’s work history file. Brief, earlier, spells (lasting less than a year) represent economic turbulence rather than clear transitions to new positions. Although previous authors often control for periods of unemployment between positions, this is not the aim of this article, and so these periods are ignored. We allow respondents to have brief periods of unemployment when changing positions, although these are relatively rare. We discuss each of the measures below.</w:t>
+        <w:t xml:space="preserve">. Individual response files measure the status of respondents in a given survey year. They contain all outcomes used in estimation and most of the controls. The job history files measure job mobility and changes in job spell for a given year. These take the form of job-spells which are nested in individual responses, rather than observations nested in individuals.</w:t>
+      </w:r>
+    </w:p>
+    <w:p>
+      <w:pPr>
+        <w:pStyle w:val="BodyText"/>
+      </w:pPr>
+      <w:r>
+        <w:t xml:space="preserve">For the purpose of analysis, we focus only the most recent spell in a given respondent’s work history file. Brief, earlier, spells (lasting less than a year) represent turbulence rather than clear transitions to new positions. As a result, they are not representative of career transitions as discussed in the literature. Further, although previous authors often control for unemployment, this is not the aim of this article, and so these periods are ignored. In short, respondents are permitted brief periods of unemployment when changing positions, although these are rare.</w:t>
       </w:r>
     </w:p>
     <w:p>
@@ -1334,7 +1375,33 @@
         <w:pStyle w:val="FirstParagraph"/>
       </w:pPr>
       <w:r>
-        <w:t xml:space="preserve">Each job history file contains information on the last 12 months of a respondent’s career. Respondents recount each spell of employment, from their most recent, working backwards. Of those who change spell, it’s possible to discern between internal and external changes (JHSTAT). It is also possible to discern between voluntary and involuntary changes (JHSTPY). Those who list a</w:t>
+        <w:t xml:space="preserve">Each job history file contains spell data for the last 12 months of a respondent’s career. Respondents recount each spell of employment, from their most recent, working backwards. Respondents who work in the same job, with the same employer, describe</w:t>
+      </w:r>
+      <w:r>
+        <w:t xml:space="preserve"> </w:t>
+      </w:r>
+      <w:r>
+        <w:t xml:space="preserve">“</w:t>
+      </w:r>
+      <w:r>
+        <w:t xml:space="preserve">spell 0</w:t>
+      </w:r>
+      <w:r>
+        <w:t xml:space="preserve">”</w:t>
+      </w:r>
+      <w:r>
+        <w:t xml:space="preserve"> </w:t>
+      </w:r>
+      <w:r>
+        <w:t xml:space="preserve">and have only one entry in their respective job history file.</w:t>
+      </w:r>
+    </w:p>
+    <w:p>
+      <w:pPr>
+        <w:pStyle w:val="BodyText"/>
+      </w:pPr>
+      <w:r>
+        <w:t xml:space="preserve">Of those who change spell, it’s possible to discern between internal and external changes (JHSTAT), and voluntary and involuntary changes (JHSTPY). Those who list a</w:t>
       </w:r>
       <w:r>
         <w:t xml:space="preserve"> </w:t>
@@ -1418,61 +1485,82 @@
         <w:t xml:space="preserve"> </w:t>
       </w:r>
       <w:r>
-        <w:t xml:space="preserve">are said to move for involuntary reasons. The purpose of the article is to estimate the effect of voluntary mobility, but we argue that controlling for involuntary events is important, since these likely impact outcomes</w:t>
-      </w:r>
-      <w:r>
-        <w:t xml:space="preserve"> </w:t>
-      </w:r>
-      <w:r>
-        <w:t xml:space="preserve">(Keith and McWilliams 1995;</w:t>
-      </w:r>
-      <w:r>
-        <w:t xml:space="preserve"> </w:t>
-      </w:r>
-      <w:r>
-        <w:rPr>
-          <w:b/>
-        </w:rPr>
-        <w:t xml:space="preserve">???</w:t>
-      </w:r>
-      <w:r>
-        <w:t xml:space="preserve">)</w:t>
-      </w:r>
-      <w:r>
-        <w:t xml:space="preserve">. Respondents who change positions for</w:t>
-      </w:r>
-      <w:r>
-        <w:t xml:space="preserve"> </w:t>
-      </w:r>
-      <w:r>
-        <w:t xml:space="preserve">“</w:t>
-      </w:r>
-      <w:r>
+        <w:t xml:space="preserve">are said to move for involuntary reasons. The purpose of the article is to estimate the effect of voluntary mobility, but</w:t>
+      </w:r>
+      <w:r>
+        <w:t xml:space="preserve"> </w:t>
+      </w:r>
+      <w:r>
+        <w:rPr>
+          <w:i/>
+        </w:rPr>
+        <w:t xml:space="preserve">it’s important to control for involuntary, or forced mobility also, which likely has an effect on earnings and job-fit (Keith and McWilliams 1997; Aage B Sørensen 1975). Respondents who change positions for</w:t>
+      </w:r>
+      <w:r>
+        <w:rPr>
+          <w:i/>
+        </w:rPr>
+        <w:t xml:space="preserve"> </w:t>
+      </w:r>
+      <w:r>
+        <w:rPr>
+          <w:i/>
+        </w:rPr>
+        <w:t xml:space="preserve">“</w:t>
+      </w:r>
+      <w:r>
+        <w:rPr>
+          <w:i/>
+        </w:rPr>
         <w:t xml:space="preserve">other</w:t>
       </w:r>
       <w:r>
-        <w:t xml:space="preserve">”</w:t>
-      </w:r>
-      <w:r>
-        <w:t xml:space="preserve"> </w:t>
-      </w:r>
-      <w:r>
+        <w:rPr>
+          <w:i/>
+        </w:rPr>
+        <w:t xml:space="preserve">”</w:t>
+      </w:r>
+      <w:r>
+        <w:rPr>
+          <w:i/>
+        </w:rPr>
+        <w:t xml:space="preserve"> </w:t>
+      </w:r>
+      <w:r>
+        <w:rPr>
+          <w:i/>
+        </w:rPr>
         <w:t xml:space="preserve">reasons are controlled for in a category marked</w:t>
       </w:r>
       <w:r>
-        <w:t xml:space="preserve"> </w:t>
-      </w:r>
-      <w:r>
-        <w:t xml:space="preserve">“</w:t>
-      </w:r>
-      <w:r>
+        <w:rPr>
+          <w:i/>
+        </w:rPr>
+        <w:t xml:space="preserve"> </w:t>
+      </w:r>
+      <w:r>
+        <w:rPr>
+          <w:i/>
+        </w:rPr>
+        <w:t xml:space="preserve">“</w:t>
+      </w:r>
+      <w:r>
+        <w:rPr>
+          <w:i/>
+        </w:rPr>
         <w:t xml:space="preserve">other</w:t>
       </w:r>
       <w:r>
-        <w:t xml:space="preserve">”</w:t>
-      </w:r>
-      <w:r>
-        <w:t xml:space="preserve">; these estimates are not relevant to the analysis and are ignored.</w:t>
+        <w:rPr>
+          <w:i/>
+        </w:rPr>
+        <w:t xml:space="preserve">”</w:t>
+      </w:r>
+      <w:r>
+        <w:rPr>
+          <w:i/>
+        </w:rPr>
+        <w:t xml:space="preserve">; these estimates are not relevant to the analysis and are ignored, although they feature in the models.</w:t>
       </w:r>
     </w:p>
     <w:p>
@@ -1490,9 +1578,15 @@
         <w:pStyle w:val="FirstParagraph"/>
       </w:pPr>
       <w:r>
-        <w:t xml:space="preserve">Previous studies estimating the consequences of mobility typically focus on pay. While we include the measure here (paygu), the literature notes</w:t>
-      </w:r>
-      <w:r>
+        <w:rPr>
+          <w:i/>
+        </w:rPr>
+        <w:t xml:space="preserve">The literature notes</w:t>
+      </w:r>
+      <w:r>
+        <w:rPr>
+          <w:i/>
+        </w:rPr>
         <w:t xml:space="preserve"> </w:t>
       </w:r>
       <w:r>
@@ -1514,22 +1608,33 @@
         <w:t xml:space="preserve">”</w:t>
       </w:r>
       <w:r>
-        <w:t xml:space="preserve"> </w:t>
-      </w:r>
-      <w:r>
-        <w:t xml:space="preserve">(Sørensen 1977 p967)</w:t>
-      </w:r>
-      <w:r>
-        <w:t xml:space="preserve">. With this in mind, focusing on economic consequences alone would offer an incomplete picture of mobility. We consider three subjective outcomes related to pay, hours, and the work itself (jobsat2, jobsat6, and jobsat7). Beyond this, we consider the impact of mobility on weekly working hours, which have been cited as important in more recent works</w:t>
-      </w:r>
-      <w:r>
-        <w:t xml:space="preserve"> </w:t>
-      </w:r>
-      <w:r>
-        <w:t xml:space="preserve">(Sallaz 2017)</w:t>
-      </w:r>
-      <w:r>
-        <w:t xml:space="preserve">.</w:t>
+        <w:rPr>
+          <w:i/>
+        </w:rPr>
+        <w:t xml:space="preserve"> </w:t>
+      </w:r>
+      <w:r>
+        <w:rPr>
+          <w:i/>
+        </w:rPr>
+        <w:t xml:space="preserve">(Aage Bøttger Sørensen and Kalleberg 1977: p967). Thus, we focus on two theoretical approaches to mobility; the job-search model and the job-match model. The job-search approach focuses on workers seeking a reservation wage. The job-match approach focuses on workers matching their skills to their position, a more subjective measure.</w:t>
+      </w:r>
+      <w:r>
+        <w:rPr>
+          <w:i/>
+        </w:rPr>
+        <w:t xml:space="preserve"> </w:t>
+      </w:r>
+    </w:p>
+    <w:p>
+      <w:pPr>
+        <w:pStyle w:val="BodyText"/>
+      </w:pPr>
+      <w:r>
+        <w:rPr>
+          <w:i/>
+        </w:rPr>
+        <w:t xml:space="preserve">Changes in earnings can be captured easily using gross monthly wages (paygu), and weekly working hours. Changes in job-fit are more challenging, but authors appear to focus on subjective measures of satisfaction with work. For this reason, we consider three subjective outcomes, related to pay, hours, and the work itself (jobsat2, jobsat6, and jobsat7). These changes in worker-specific evaluations of their work should clearly capture the effects of movement. Although other measures exist, we focus on these three since they somewhat match the objective measures of work, monthly pay, and weekly working time.</w:t>
       </w:r>
     </w:p>
     <w:p>
@@ -1547,70 +1652,7 @@
         <w:pStyle w:val="FirstParagraph"/>
       </w:pPr>
       <w:r>
-        <w:t xml:space="preserve">Measuring the impact of mobility alone would not give its true effect, especially since fixed-effects regression is vulnerable to omitted-variable bias</w:t>
-      </w:r>
-      <w:r>
-        <w:t xml:space="preserve"> </w:t>
-      </w:r>
-      <w:r>
-        <w:t xml:space="preserve">(Longhi and Nandi 2014)</w:t>
-      </w:r>
-      <w:r>
-        <w:t xml:space="preserve">. Hence, we include a standard set of controls. Factors like education and gender cannot be included since these are time invariant throughout a person’s time in the panel</w:t>
-      </w:r>
-      <w:r>
-        <w:t xml:space="preserve"> </w:t>
-      </w:r>
-      <w:r>
-        <w:t xml:space="preserve">(Longhi and Nandi 2014; Wooldridge 2015)</w:t>
-      </w:r>
-      <w:r>
-        <w:t xml:space="preserve">. However, factors like industry and occupation can be included and would offer a</w:t>
-      </w:r>
-      <w:r>
-        <w:t xml:space="preserve"> </w:t>
-      </w:r>
-      <w:r>
-        <w:t xml:space="preserve">“</w:t>
-      </w:r>
-      <w:r>
-        <w:t xml:space="preserve">pure</w:t>
-      </w:r>
-      <w:r>
-        <w:t xml:space="preserve">”</w:t>
-      </w:r>
-      <w:r>
-        <w:t xml:space="preserve"> </w:t>
-      </w:r>
-      <w:r>
-        <w:t xml:space="preserve">effect for mobility, in that workers would move to similar positions</w:t>
-      </w:r>
-      <w:r>
-        <w:t xml:space="preserve"> </w:t>
-      </w:r>
-      <w:r>
-        <w:t xml:space="preserve">(Le Grand and Tåhlin 2002)</w:t>
-      </w:r>
-      <w:r>
-        <w:t xml:space="preserve">. Age and the number of children in the home are also standard controls which commonly explain earnings inequality</w:t>
-      </w:r>
-      <w:r>
-        <w:t xml:space="preserve"> </w:t>
-      </w:r>
-      <w:r>
-        <w:t xml:space="preserve">(Cha 2014; Fuller 2008; Keith and McWilliams 1995)</w:t>
-      </w:r>
-      <w:r>
-        <w:t xml:space="preserve">. Contract type, and the size of the firm are also said to impact differences in earnings</w:t>
-      </w:r>
-      <w:r>
-        <w:t xml:space="preserve"> </w:t>
-      </w:r>
-      <w:r>
-        <w:t xml:space="preserve">(Schmelzer 2010)</w:t>
-      </w:r>
-      <w:r>
-        <w:t xml:space="preserve">. Lastly, the survey year, the country’s unemployment rate, and the rate of economic growth are included in an effort to control for macro changes which may affect wages and subjective evaluations of work.</w:t>
+        <w:t xml:space="preserve">Estimating the impact of mobility on earnings and conditions without considering other variables which explain outcome variance would give an untrue estimate. Previous authors control for occupation and industry when predicting the effect of mobility (Le Grand and Tåhlin 2002). Others cite the importance of age and the number of children in the home, which are strong predictors of earnings (Cha 2014; Keith and McWilliams 1997; Fuller 2008). Contract type, and the size of the firm are standard controls for the economic sector (Schmelzer 2010; Steenackers and Guerry 2016). Lastly, we include the survey year in an effort to control for macro changes which may affect wages and subjective evaluations of work (Gesthuizen 2009).</w:t>
       </w:r>
     </w:p>
     <w:p>
@@ -1628,7 +1670,18 @@
         <w:pStyle w:val="FirstParagraph"/>
       </w:pPr>
       <w:r>
-        <w:t xml:space="preserve">Since voluntary job mobility is not a random event, we control for worker differences by using fixed effects linear estimation. Part of the reason several articles report strong and significant estimates between mobility and outcomes, may be due to differences between mobile and immobile workers (individual heterogeneity). Fixed-effects linear estimation allows us to control for these differences</w:t>
+        <w:rPr>
+          <w:i/>
+        </w:rPr>
+        <w:t xml:space="preserve">Because we explore the impact of moving between positions (and not the difference between movers and non-movers), we take a longitudinal approach. This introduces a problem regarding differences between movers and non-movers. Mobility is not a random event, and so we must decide the importance of unmeasured personal characteristics (like IQ, upbringing, or motivation) and their impact on quits and promotions (Longhi and Nandi 2014). Part of the reason authors report strong and significant estimates between mobility and outcomes is due to fundamental differences between mobile and immobile workers; this issues is referred to individual heterogeneity. We test whether individual heterogeneity has an impact on our models by comparing random-effects and fixed-effects estimates using a Hausman test.</w:t>
+      </w:r>
+    </w:p>
+    <w:p>
+      <w:pPr>
+        <w:pStyle w:val="BodyText"/>
+      </w:pPr>
+      <w:r>
+        <w:t xml:space="preserve">We originally considered a random-effects approach, which estimated person-specific and group-specific effects of moving from one position to another. However, a Hausman test revealed that person-level errors correlated with controls. Considering satisfaction with work (Hausman = 80.15, p=&lt;0.0005), and gross monthly wages (Hausman = 4729.2, p= &lt;0.0005) neither model was able to avoid the influence of person-level errors, which inflated the estimates for job mobility. Since worker characteristics play a part in deciding who quits and who is promoted, we remove their influence from estimation using the fixed-effects approach, as recommended in the literature</w:t>
       </w:r>
       <w:r>
         <w:t xml:space="preserve"> </w:t>
@@ -1645,90 +1698,62 @@
         <w:pStyle w:val="BodyText"/>
       </w:pPr>
       <w:r>
-        <w:t xml:space="preserve">The method removes all unobserved individual heterogeneity from model’s estimates by subtracting each term from its cluster mean. Wooldridge</w:t>
-      </w:r>
-      <w:r>
-        <w:t xml:space="preserve"> </w:t>
-      </w:r>
-      <w:r>
-        <w:t xml:space="preserve">(2015 p485)</w:t>
-      </w:r>
-      <w:r>
-        <w:t xml:space="preserve"> </w:t>
-      </w:r>
-      <w:r>
-        <w:t xml:space="preserve">refers to this process as</w:t>
-      </w:r>
-      <w:r>
-        <w:t xml:space="preserve"> </w:t>
-      </w:r>
-      <w:r>
-        <w:rPr>
-          <w:i/>
-        </w:rPr>
-        <w:t xml:space="preserve">“</w:t>
-      </w:r>
-      <w:r>
-        <w:rPr>
-          <w:i/>
-        </w:rPr>
-        <w:t xml:space="preserve">time demeaning…any explanatory variable that is constant over time for all [individuals] gets swept away by the fixed effects transformation</w:t>
-      </w:r>
-      <w:r>
-        <w:rPr>
-          <w:i/>
-        </w:rPr>
-        <w:t xml:space="preserve">”</w:t>
-      </w:r>
-      <w:r>
-        <w:t xml:space="preserve">. In this approach, all time invariant measures, both observed and unobserved, are dropped from the estimates. The method is particularly suited to Sørensen</w:t>
-      </w:r>
-      <w:r>
-        <w:t xml:space="preserve"> </w:t>
-      </w:r>
-      <w:r>
-        <w:t xml:space="preserve">(1977)</w:t>
-      </w:r>
-      <w:r>
-        <w:t xml:space="preserve"> </w:t>
-      </w:r>
-      <w:r>
-        <w:t xml:space="preserve">who argues worker resources are fixed from the moment they enter the labour market. Thus, the change in outcomes resulting from mobility is the effect of respondents</w:t>
-      </w:r>
-      <w:r>
-        <w:t xml:space="preserve"> </w:t>
-      </w:r>
-      <w:r>
-        <w:t xml:space="preserve">“</w:t>
-      </w:r>
-      <w:r>
-        <w:t xml:space="preserve">closing the gap</w:t>
-      </w:r>
-      <w:r>
-        <w:t xml:space="preserve">”</w:t>
-      </w:r>
-      <w:r>
-        <w:t xml:space="preserve"> </w:t>
-      </w:r>
-      <w:r>
-        <w:t xml:space="preserve">between resources and attainment.</w:t>
-      </w:r>
-    </w:p>
-    <w:p>
-      <w:pPr>
-        <w:pStyle w:val="BodyText"/>
-      </w:pPr>
-      <w:r>
-        <w:t xml:space="preserve">Two limitations should be noted. First, fixed-effects modelling techniques provide unbiased estimates for mobility. However, the method is inefficient and relies on variance within clusters alone, discarding between cluster differences</w:t>
-      </w:r>
-      <w:r>
-        <w:t xml:space="preserve"> </w:t>
-      </w:r>
-      <w:r>
-        <w:t xml:space="preserve">(Allison 2009; Longhi and Nandi 2014)</w:t>
-      </w:r>
-      <w:r>
-        <w:t xml:space="preserve">. Fixed-effects estimates produce larger standard errors, wider confidence intervals, and larger p-values. In response, we treat estimates with p-values of less than 0.1 as statistically significant. Second, fixed effects estimates are susceptible to omitted variable bias. If models omit important measures tied to an outcome, other measures which correlate with the effect will produce significant results. The models below already consider a wide range of explanations for inequality in outcomes, including changes in the occupation and industry of respondents. On average, the models are more conservative than those of other, similar authors.</w:t>
+        <w:t xml:space="preserve">The within-transformation, or fixed-effect, removes all unobserved individual heterogeneity from the model’s estimates by subtracting each term from its cluster mean. Wooldridge (2010:p 485) refers to this process as</w:t>
+      </w:r>
+      <w:r>
+        <w:t xml:space="preserve"> </w:t>
+      </w:r>
+      <w:r>
+        <w:t xml:space="preserve">“</w:t>
+      </w:r>
+      <w:r>
+        <w:t xml:space="preserve">time demeaning</w:t>
+      </w:r>
+      <w:r>
+        <w:t xml:space="preserve">”</w:t>
+      </w:r>
+      <w:r>
+        <w:t xml:space="preserve">, claiming</w:t>
+      </w:r>
+      <w:r>
+        <w:t xml:space="preserve"> </w:t>
+      </w:r>
+      <w:r>
+        <w:t xml:space="preserve">“</w:t>
+      </w:r>
+      <w:r>
+        <w:t xml:space="preserve">…any explanatory variable that is constant over time for all [individuals] gets swept away by the fixed effects transformation</w:t>
+      </w:r>
+      <w:r>
+        <w:t xml:space="preserve">”</w:t>
+      </w:r>
+      <w:r>
+        <w:t xml:space="preserve">. In this approach, all time invariant measures, both observed and unobserved, are dropped from the estimates</w:t>
+      </w:r>
+      <w:r>
+        <w:t xml:space="preserve"> </w:t>
+      </w:r>
+      <w:r>
+        <w:t xml:space="preserve">(Wooldridge 2015)</w:t>
+      </w:r>
+      <w:r>
+        <w:t xml:space="preserve">.</w:t>
+      </w:r>
+    </w:p>
+    <w:p>
+      <w:pPr>
+        <w:pStyle w:val="BodyText"/>
+      </w:pPr>
+      <w:r>
+        <w:t xml:space="preserve">Three satisfaction outcomes are recorded on a likert scale using seven categories. These were converted to a binary outcome and modelled using a conditional logistic regression (Stata command clogit). These estimates were similar to those of a linear model, and so linear fixed-effects are reported throughout for ease and efficiency. Further, conditional logistic regression removes significant variance from each measure, while linear models avoid this. Weekly working hours and gross wages are continuous variables, and so are estimated using linear fixed-effects regression. We end the section with a summary of variables used throughout the paper, listed below.</w:t>
+      </w:r>
+    </w:p>
+    <w:p>
+      <w:pPr>
+        <w:pStyle w:val="BodyText"/>
+      </w:pPr>
+      <w:r>
+        <w:t xml:space="preserve">[TABLE 1 HERE]</w:t>
       </w:r>
     </w:p>
     <w:p>
@@ -1746,7 +1771,7 @@
         <w:pStyle w:val="FirstParagraph"/>
       </w:pPr>
       <w:r>
-        <w:t xml:space="preserve">Table 1 lists the frequency of mobility considered overall, between, and within respondents. Most of the UK’s movement is</w:t>
+        <w:t xml:space="preserve">Table 2 summarises the frequency of mobility in the sample. Here, we summarise the commonality of voluntary mobility overall, before listing the commonality of quits and promotions. Table 2 is split in three ways; overall, between, and within respondents. The first column considers all observations overall. Most of the UK’s mobility is</w:t>
       </w:r>
       <w:r>
         <w:t xml:space="preserve"> </w:t>
@@ -1761,41 +1786,25 @@
         <w:t xml:space="preserve">”</w:t>
       </w:r>
       <w:r>
-        <w:t xml:space="preserve">, either to a new employer, or to a new positions with the same employer (column 1). Regarding variation within respondents (column 2), 33% of those sampled changed employers voluntarily at least once; while 30% took internal promotions at least once.</w:t>
-      </w:r>
-    </w:p>
-    <w:p>
-      <w:pPr>
-        <w:pStyle w:val="BodyText"/>
-      </w:pPr>
-      <w:r>
-        <w:t xml:space="preserve">Involuntary mobility is less common, only 11% of workers experienced involuntary mobility to a new employer, and only 2% changed position involuntarily with the same employer. It should be noted, the sample does not fairly represent involuntary mobility. Since we focus on the core workforce alone, it is likely that we under-estimate the experiences of involuntary mobility in the market.</w:t>
-      </w:r>
-    </w:p>
-    <w:p>
-      <w:pPr>
-        <w:pStyle w:val="BodyText"/>
-      </w:pPr>
-      <w:r>
-        <w:t xml:space="preserve">Lastly, voluntary mobility has a longer average period than any other mobility type (column 3). For the average worker, both types of voluntary mobility are more common over the 9 wave period than other mobility types. Together, the figures suggest many British workers move often for voluntary reasons.</w:t>
-      </w:r>
-    </w:p>
-    <w:p>
-      <w:pPr>
-        <w:pStyle w:val="BodyText"/>
-      </w:pPr>
-      <w:r>
-        <w:t xml:space="preserve">[TABLE 1 HERE]</w:t>
+        <w:t xml:space="preserve">, either to a new employer or a new position with the same employer (column 1). Thinking of mobility between respondents (column 2), 33% of respondents quit voluntarily at least once during the panel; 30% of respondents took a promotion at least once during the panel. Regarding mobility for the average respondent (column 3), both types of voluntary mobility are more common throughout the 9 wave period than the other mobility types listed. The figures suggest British workers move often and for voluntary reasons. Mobility is common, and several respondents moved more than once during the 8-year period. We now consider the main research question, what do workers get from this mobility?</w:t>
+      </w:r>
+    </w:p>
+    <w:p>
+      <w:pPr>
+        <w:pStyle w:val="BodyText"/>
+      </w:pPr>
+      <w:r>
+        <w:t xml:space="preserve">[TABLE 2 HERE]</w:t>
       </w:r>
     </w:p>
     <w:p>
       <w:pPr>
         <w:pStyle w:val="Heading2"/>
       </w:pPr>
-      <w:bookmarkStart w:id="39" w:name="mobility-and-subjective-outcomes"/>
+      <w:bookmarkStart w:id="39" w:name="mobility-and-job-fit"/>
       <w:bookmarkEnd w:id="39"/>
       <w:r>
-        <w:t xml:space="preserve">Mobility and subjective outcomes</w:t>
+        <w:t xml:space="preserve">Mobility and job-fit</w:t>
       </w:r>
     </w:p>
     <w:p>
@@ -1803,7 +1812,7 @@
         <w:pStyle w:val="FirstParagraph"/>
       </w:pPr>
       <w:r>
-        <w:t xml:space="preserve">Mobility is prevalent, but what do workers get from it? The results of three fixed-effects regression models are listed below. They consider the subjective benefits of moving to new positions; satisfaction with work (1), satisfaction with pay (2), and satisfaction with hours (3). For clarity, we omit the estimates for</w:t>
+        <w:t xml:space="preserve">The results of three fixed-effects regression models are listed below. We consider three subjective outcomes; satisfaction with work (model 1), satisfaction with pay (model 2), and satisfaction with hours (model 3). Overall, we are concerned with mobility’s effect on a worker’s job fit, or their subjective satisfaction with their conditions. For clarity, we omit the estimates for</w:t>
       </w:r>
       <w:r>
         <w:t xml:space="preserve"> </w:t>
@@ -1821,122 +1830,98 @@
         <w:t xml:space="preserve"> </w:t>
       </w:r>
       <w:r>
-        <w:t xml:space="preserve">mobility types, which are controlled for, but are irrelevant to the argument.</w:t>
-      </w:r>
-    </w:p>
-    <w:p>
-      <w:pPr>
-        <w:pStyle w:val="BodyText"/>
-      </w:pPr>
-      <w:r>
-        <w:t xml:space="preserve">[TABLE 2 HERE]</w:t>
-      </w:r>
-    </w:p>
-    <w:p>
-      <w:pPr>
-        <w:pStyle w:val="BodyText"/>
-      </w:pPr>
-      <w:r>
-        <w:t xml:space="preserve">Voluntary mobility immediately stands out in the models above; these changes lead workers to better positions. The finding is consistent with Sørensen’s</w:t>
-      </w:r>
-      <w:r>
-        <w:t xml:space="preserve"> </w:t>
-      </w:r>
-      <w:r>
-        <w:t xml:space="preserve">(1977; 1975)</w:t>
-      </w:r>
-      <w:r>
-        <w:t xml:space="preserve"> </w:t>
-      </w:r>
-      <w:r>
-        <w:t xml:space="preserve">predictions. We confirm hypothesis 1. However, internal and external mobility types differ in their effects. These results are not consistent with the attainment approach.</w:t>
-      </w:r>
-    </w:p>
-    <w:p>
-      <w:pPr>
-        <w:pStyle w:val="BodyText"/>
-      </w:pPr>
-      <w:r>
-        <w:t xml:space="preserve">Considering satisfaction with work (model 1), both types of voluntary mobility lead workers to subjectively better positions, but mobility between firms has a stronger effect than mobility within a firm (F(1, 3723)= 25.54, p &gt;F = 0.000). Workers who leave an employer find better positions than those who take a promotion with the same employer.</w:t>
-      </w:r>
-    </w:p>
-    <w:p>
-      <w:pPr>
-        <w:pStyle w:val="BodyText"/>
-      </w:pPr>
-      <w:r>
-        <w:t xml:space="preserve">A similar result emerges for satisfaction with pay (model 2), voluntary mobility leads workers to subjectively better positions; however, the effect is larger between firms than within them (F(1, 3723) = 18.21, p &gt; F = 0.000). Again, respondents who leave an employer find more satisfying positions than respondents who take promotions.</w:t>
-      </w:r>
-    </w:p>
-    <w:p>
-      <w:pPr>
-        <w:pStyle w:val="BodyText"/>
-      </w:pPr>
-      <w:r>
-        <w:t xml:space="preserve">Lastly, satisfaction with time (model 3) is affected in the same way as the previous outcomes. Both types of voluntary mobility lead workers to better positions, but again, respondents who quit an employer see a larger effect, than respondents who take a promotion (F(1, 3723) = 10.32, p &gt; F= 0.001). This too suggests that quitting has a stronger effect on subjective outcomes, than taking a promotion with the same employer.</w:t>
-      </w:r>
-    </w:p>
-    <w:p>
-      <w:pPr>
-        <w:pStyle w:val="BodyText"/>
-      </w:pPr>
-      <w:r>
-        <w:t xml:space="preserve">In each case, those who leave an employer move to more satisfying positions than those who use internal career ladders. In this sense, voluntary mobility may be driven by two separate mechanisms, internal structures on one hand, and the wider market on the other. Using the findings above, we confirm hypothesis 2; internal and external mobility have significantly different effects on outcomes.</w:t>
-      </w:r>
-    </w:p>
-    <w:p>
-      <w:pPr>
-        <w:pStyle w:val="BodyText"/>
-      </w:pPr>
-      <w:r>
-        <w:t xml:space="preserve">It may be that external mobility is driven by job-mismatch instead of attainment as described in the literature. Workers who quit a firm may be less interested in career progression, and more interested in leaving behind poor conditions for better ones.</w:t>
-      </w:r>
-    </w:p>
-    <w:p>
-      <w:pPr>
-        <w:pStyle w:val="BodyText"/>
-      </w:pPr>
-      <w:r>
-        <w:t xml:space="preserve">Before committing to the explanation, it’s worth considering an alternative. It’s possible the effect stems from working conditions varying more between firms than within them. Sørensen</w:t>
-      </w:r>
-      <w:r>
-        <w:t xml:space="preserve"> </w:t>
-      </w:r>
-      <w:r>
-        <w:t xml:space="preserve">(1977)</w:t>
-      </w:r>
-      <w:r>
-        <w:t xml:space="preserve"> </w:t>
-      </w:r>
-      <w:r>
-        <w:t xml:space="preserve">suggests this implicitly, claiming that</w:t>
-      </w:r>
-      <w:r>
-        <w:t xml:space="preserve"> </w:t>
-      </w:r>
-      <w:r>
-        <w:rPr>
-          <w:i/>
-        </w:rPr>
-        <w:t xml:space="preserve">“</w:t>
-      </w:r>
-      <w:r>
-        <w:rPr>
-          <w:i/>
-        </w:rPr>
+        <w:t xml:space="preserve">mobility types, which are controlled for, but irrelevant to the wider argument. Specifically, we are interested in whether quits and promotions lead to significantly different effects in outcomes (hypothesis 1) and whether quits have a stronger effect on subjective outcomes than promotions (hypothesis 2).</w:t>
+      </w:r>
+    </w:p>
+    <w:p>
+      <w:pPr>
+        <w:pStyle w:val="BodyText"/>
+      </w:pPr>
+      <w:r>
+        <w:t xml:space="preserve">[TABLE 3 HERE]</w:t>
+      </w:r>
+    </w:p>
+    <w:p>
+      <w:pPr>
+        <w:pStyle w:val="BodyText"/>
+      </w:pPr>
+      <w:r>
+        <w:t xml:space="preserve">There is a clear distinction between voluntary and involuntary mobility in each model. Voluntary mobility leads workers to subjectively better positions, while involuntary mobility has no effect. This is consistent with the job-matching approach</w:t>
+      </w:r>
+      <w:r>
+        <w:t xml:space="preserve"> </w:t>
+      </w:r>
+      <w:r>
+        <w:t xml:space="preserve">(Jovanovic 1979; Kalleberg and Mouw 2018)</w:t>
+      </w:r>
+      <w:r>
+        <w:t xml:space="preserve"> </w:t>
+      </w:r>
+      <w:r>
+        <w:t xml:space="preserve">and the wider attainment approach</w:t>
+      </w:r>
+      <w:r>
+        <w:t xml:space="preserve"> </w:t>
+      </w:r>
+      <w:r>
+        <w:t xml:space="preserve">(Kalleberg and Sorensen 1979)</w:t>
+      </w:r>
+      <w:r>
+        <w:t xml:space="preserve"> </w:t>
+      </w:r>
+      <w:r>
+        <w:t xml:space="preserve">discussed above. However, there are also significant differences between quits and promotions within each model.</w:t>
+      </w:r>
+    </w:p>
+    <w:p>
+      <w:pPr>
+        <w:pStyle w:val="BodyText"/>
+      </w:pPr>
+      <w:r>
+        <w:t xml:space="preserve">Beginning with work satisfaction (model 1), an F-test suggests that quits have a stronger effect on the outcome than promotions (F(1, 3723)= 25.54, p &gt;F = 0.000). A similar result emerges for satisfaction with pay (model 2), an F-test shows that quits have a stronger effect on the outcome (F(1, 3723) = 18.21, p &gt; F = 0.000). Lastly, satisfaction with time (model 3) is affected in the same way as the previous outcomes. Those who quit see a larger effect than those who take a promotion (F(1, 3723) = 10.32, p &gt; F= 0.001). In every case respondents who leave an employer, find more satisfying positions than respondents who take promotions with the same employer.</w:t>
+      </w:r>
+    </w:p>
+    <w:p>
+      <w:pPr>
+        <w:pStyle w:val="BodyText"/>
+      </w:pPr>
+      <w:r>
+        <w:t xml:space="preserve">Using the findings above, we confirm hypothesis 1; quits have a significantly different effect on measures of job-fit when compared to promotions. Further, we confirm hypothesis 2; regarding subjective satisfaction with work, quitting has a greater effect than promotions do. Quitting is likely more driven by job-mismatch instead of attainment or reservation wages as they are described in the literature. Workers who quit a firm may be less interested in career progression, and more interested in leaving poor conditions behind in favour of better ones</w:t>
+      </w:r>
+      <w:r>
+        <w:t xml:space="preserve"> </w:t>
+      </w:r>
+      <w:r>
+        <w:t xml:space="preserve">(Jovanovic 1979)</w:t>
+      </w:r>
+      <w:r>
+        <w:t xml:space="preserve">. Our findings resemble previous studies of mobility and job-fit, although we test these differences explicitly (Latzke et al. 2016, Gesthuizen 2009, Gesthuizen and Dagevos 2008, Kalleberg and Mastekaasa 2001).</w:t>
+      </w:r>
+    </w:p>
+    <w:p>
+      <w:pPr>
+        <w:pStyle w:val="BodyText"/>
+      </w:pPr>
+      <w:r>
+        <w:t xml:space="preserve">It’s worth briefly considering a second explanation. Sørensen (1977) argues that working conditions tend to vary less within the firm than between firms because</w:t>
+      </w:r>
+      <w:r>
+        <w:t xml:space="preserve"> </w:t>
+      </w:r>
+      <w:r>
+        <w:t xml:space="preserve">“</w:t>
+      </w:r>
+      <w:r>
         <w:t xml:space="preserve">opportunity structures</w:t>
       </w:r>
       <w:r>
-        <w:rPr>
-          <w:i/>
-        </w:rPr>
-        <w:t xml:space="preserve">”</w:t>
-      </w:r>
-      <w:r>
-        <w:t xml:space="preserve"> </w:t>
-      </w:r>
-      <w:r>
-        <w:t xml:space="preserve">dictate the extent to which workers can close the gap between their rewards and their resources. These may be narrower in firms, than the wider market, leading to smaller mobility effects. Putting the issue another way, a firm is limited in how much conditions can vary within the organisation in a way that the market is not. If such opportunity structures exist, a set of objective outcomes will respond to mobility in the same way as above; with external mobility yielding strong effects, and internal mobility yielding weaker effects. We consider the idea below, while revisiting hypotheses 1 and 2.</w:t>
+        <w:t xml:space="preserve">”</w:t>
+      </w:r>
+      <w:r>
+        <w:t xml:space="preserve"> </w:t>
+      </w:r>
+      <w:r>
+        <w:t xml:space="preserve">within the firm are smaller than they are in the wider market. This is relevant for the results above since workers are limited in the extent they can improve outcomes with the same employer. If such opportunity structures exist, a set of objective outcomes will respond to mobility in the same way as above; with external mobility yielding strong effects, and internal mobility yielding weaker effects. We consider this while we revisit hypothesis 1 and test hypothesis 3.</w:t>
       </w:r>
     </w:p>
     <w:p>
@@ -1954,7 +1939,7 @@
         <w:pStyle w:val="FirstParagraph"/>
       </w:pPr>
       <w:r>
-        <w:t xml:space="preserve">The models in Table 3 are similar to those in Table 2, but estimate the effect of mobility on weekly hours worked (1) and log wages (2). Since mobility has a significant effect on both outcomes, we consider the model for wages a second time, while controlling for weekly hours worked. The results vary drastically from the previous estimates, and suggest internal mobility has the strongest effect for workers’ pay.</w:t>
+        <w:t xml:space="preserve">The models in Table 3 are similar to those in Table 2; they estimate the effect of mobility on weekly hours worked (1) and log wages (2). Since mobility has a significant effect on both outcomes, we run the model for wages a second time, controlling for weekly hours worked (model 3). As before, we are interested in whether quits and promotions have significantly different effects on both outcomes (hypothesis 1), and whether this effect is higher for promotions than quits (hypothesis 3).</w:t>
       </w:r>
     </w:p>
     <w:p>
@@ -1970,69 +1955,31 @@
         <w:pStyle w:val="BodyText"/>
       </w:pPr>
       <w:r>
-        <w:t xml:space="preserve">The effects of voluntary mobility are less clear than before. Voluntary change appears to have an effect on hours and pay, but only under certain conditions. Internal mobility has the largest premiums on pay without the corresponding rise in hours. External mobility leads workers to positions with higher pay and longer hours. While one mobility type resembles the attainment described by Sørensen</w:t>
-      </w:r>
-      <w:r>
-        <w:t xml:space="preserve"> </w:t>
-      </w:r>
-      <w:r>
-        <w:t xml:space="preserve">(Sørensen 1975)</w:t>
-      </w:r>
-      <w:r>
-        <w:t xml:space="preserve">, the other resembles negotiations over working time, as a strategy to increase pay.</w:t>
-      </w:r>
-    </w:p>
-    <w:p>
-      <w:pPr>
-        <w:pStyle w:val="BodyText"/>
-      </w:pPr>
-      <w:r>
-        <w:t xml:space="preserve">Starting with weekly working hours; voluntary mobility has a mixed effect on hours. External mobility leads workers to positions with longer hours (model 1), and internal mobility leads workers to positions with fewer hours. However, the effect for internal mobility is insignificant. Changing employers voluntarily may be the product of searching for longer hours, or moving from a part-time position, to a more full-time position.</w:t>
-      </w:r>
-    </w:p>
-    <w:p>
-      <w:pPr>
-        <w:pStyle w:val="BodyText"/>
-      </w:pPr>
-      <w:r>
-        <w:t xml:space="preserve">Considering gross monthly pay (model 2), voluntary mobility has only a minor effect. Those who change positions voluntarily (within or between firms) gain a 1% increase in gross monthly pay. There is no difference between internal and external mobility. Although an increase in pay exists, workers may need to pursue several new positions over the course of a career before seeing a substantial earnings growth. Still, a mechanism for understanding earnings inequality exists in the model above.</w:t>
-      </w:r>
-    </w:p>
-    <w:p>
-      <w:pPr>
-        <w:pStyle w:val="BodyText"/>
-      </w:pPr>
-      <w:r>
-        <w:t xml:space="preserve">Thinking of the two models together, the 1% increase in pay may be tied to workers taking longer hours. This effect does not exist for those who move internally, only external mobility types are affected. With this in mind, we ask what portion of the effect of mobility on pay (model 2) is explained by changes in weekly working time (model 1). Re-estimating gross pay while controlling for hours (model 3) eliminates the positive effect for external voluntary mobility,</w:t>
-      </w:r>
-      <w:r>
-        <w:t xml:space="preserve"> </w:t>
-      </w:r>
-      <w:r>
-        <w:rPr>
-          <w:i/>
-        </w:rPr>
-        <w:t xml:space="preserve">but not internal voluntary mobility</w:t>
-      </w:r>
-      <w:r>
-        <w:t xml:space="preserve">. Thus external mobility is tied to bargains over hours for similar rates of pay; while internal mobility is tied to earnings growth, in itself. From the estimates above, we reject hypothesis 1. Voluntary mobility, in itself, does not improve objective outcomes, and relies heavily on the type of mobility pursued. However, we accept hypothesis 2; internal and external mobility yields different effects on the same outcome.</w:t>
-      </w:r>
-    </w:p>
-    <w:p>
-      <w:pPr>
-        <w:pStyle w:val="BodyText"/>
-      </w:pPr>
-      <w:r>
-        <w:t xml:space="preserve">The estimates in Table 3 cast doubt over the previous findings. Voluntary mobility alone does not have a positive effect on all outcomes. In fact, there are differences between internal and external mobility when it comes to pay and weekly working hours. Further, these differences are the exact opposite of those in Table 2. External mobility is a strategy which increases pay through increased hours, while internal mobility increases the rate of pay, leading to earnings growth. Respondents who quit work for a new employer appear move to similarly paid positions, with longer working hours. Respondents who take promotions experience the attainment described by Sørensen</w:t>
-      </w:r>
-      <w:r>
-        <w:t xml:space="preserve"> </w:t>
-      </w:r>
-      <w:r>
-        <w:t xml:space="preserve">(Sørensen 1977)</w:t>
-      </w:r>
-      <w:r>
-        <w:t xml:space="preserve">. For this reason, we accept hypothesis 3. Internal and external mobility, affect outcome type differently.</w:t>
+        <w:t xml:space="preserve">The effects of voluntary mobility are less clear than before. Voluntarily changing jobs has an effect on hours and pay, but only under certain conditions. Promotions have the strongest effect on pay without a corresponding effect on hours. Quits have a positive effect on pay, but this is followed by a rise in working hours. While promotions reward workers with higher pay, quits appear to be a bargain over working time. We elaborate on this point below.</w:t>
+      </w:r>
+    </w:p>
+    <w:p>
+      <w:pPr>
+        <w:pStyle w:val="BodyText"/>
+      </w:pPr>
+      <w:r>
+        <w:t xml:space="preserve">Starting with weekly working hours; the estimates for voluntary mobility have mixed effects. Quitting leads workers to positions with longer hours (model 1), and promotions lead workers to positions with fewer hours (the estimate is not significant). Considering gross monthly pay (model 2), both quits and promotions lead workers to higher paying positions. However, there is no difference between quitting and gaining a promotion in terms of higher pay. Although an increase exists, it is small; workers may need to pursue several new positions over the course of a career before seeing a substantial change in pay. Thinking of both models together, the 1% increase in pay may be tied to longer hours. With this in mind, we re-estimate the effect of mobility on pay, while controlling for weekly working hours (model 3). This eliminates the positive estimate for quitting, but not for promotions. Thus external mobility is tied to bargains over hours for similar rates of pay; while internal mobility is tied to higher paying positions in themselves.</w:t>
+      </w:r>
+    </w:p>
+    <w:p>
+      <w:pPr>
+        <w:pStyle w:val="BodyText"/>
+      </w:pPr>
+      <w:r>
+        <w:t xml:space="preserve">From the estimates above, we confirm hypothesis 1; quits and promotions yield significantly different effects for workers. We also confirm hypothesis 3, promotions reward workers with better earnings growth than quits. These findings add further support to our argument; that two separate mechanisms influence mobility. Promotions resemble the career progress and earnings growth described by Sørensen (1975), and the reservation wage proposed by Burdett (1978); quits on the other hand appear to be a strategy of gaining more hours, or moving from part-time work.</w:t>
+      </w:r>
+    </w:p>
+    <w:p>
+      <w:pPr>
+        <w:pStyle w:val="BodyText"/>
+      </w:pPr>
+      <w:r>
+        <w:t xml:space="preserve">The estimates in Table 3 resemble those of previous authors who compare internal and external mobility. Gesthuizen and Dagevos (2008), and elsewhere Le Grand and Tåhlin (2002) both report higher earnings growth from promotions when compared to quits. In the UK, Pavlopoulos et al. (2007) too report greater earnings growth from internal mobility when compared to external mobility, although this result is flipped in the results for Germany. Thus, the idea that high inter-firm mobility stems from greater opportunities between firms than within them, does not emerge.</w:t>
       </w:r>
     </w:p>
     <w:p>
@@ -2050,184 +1997,25 @@
         <w:pStyle w:val="FirstParagraph"/>
       </w:pPr>
       <w:r>
-        <w:t xml:space="preserve">The idea that workers move to better positions when voluntarily changing jobs, does not emerge, as with several authors discussed in the review above</w:t>
-      </w:r>
-      <w:r>
-        <w:t xml:space="preserve"> </w:t>
-      </w:r>
-      <w:r>
-        <w:t xml:space="preserve">(Sallaz 2017;</w:t>
-      </w:r>
-      <w:r>
-        <w:t xml:space="preserve"> </w:t>
-      </w:r>
-      <w:r>
-        <w:rPr>
-          <w:b/>
-        </w:rPr>
-        <w:t xml:space="preserve">???</w:t>
-      </w:r>
-      <w:r>
-        <w:t xml:space="preserve">; Kalleberg and Mastekaasa 2001)</w:t>
-      </w:r>
-      <w:r>
-        <w:t xml:space="preserve">. Neither does the idea that opportunity structures provide large or small premiums within and between firms</w:t>
-      </w:r>
-      <w:r>
-        <w:t xml:space="preserve"> </w:t>
-      </w:r>
-      <w:r>
-        <w:t xml:space="preserve">(Sørensen and Tuma 1978)</w:t>
-      </w:r>
-      <w:r>
-        <w:t xml:space="preserve">. Instead internal and external mobility are distinctly different mechanisms, with different forms of bargaining. Despite authors citing the death of internal labour markets, it seems that the reward systems found in internal structures do not appear in external structures</w:t>
-      </w:r>
-      <w:r>
-        <w:t xml:space="preserve"> </w:t>
-      </w:r>
-      <w:r>
-        <w:t xml:space="preserve">(Cappelli 1999; Jacoby 1999)</w:t>
-      </w:r>
-      <w:r>
-        <w:t xml:space="preserve">. Authors who call for a nuanced approach to the study of job mobility should focus on the importance of internal mobility within the firm, which still rewards workers significantly</w:t>
-      </w:r>
-      <w:r>
-        <w:t xml:space="preserve"> </w:t>
-      </w:r>
-      <w:r>
-        <w:t xml:space="preserve">(</w:t>
-      </w:r>
-      <w:r>
-        <w:rPr>
-          <w:b/>
-        </w:rPr>
-        <w:t xml:space="preserve">???</w:t>
-      </w:r>
-      <w:r>
-        <w:t xml:space="preserve"> </w:t>
-      </w:r>
-      <w:r>
-        <w:t xml:space="preserve">(</w:t>
-      </w:r>
-      <w:r>
-        <w:rPr>
-          <w:b/>
-        </w:rPr>
-        <w:t xml:space="preserve">???</w:t>
-      </w:r>
-      <w:r>
-        <w:t xml:space="preserve">)</w:t>
-      </w:r>
-      <w:r>
-        <w:t xml:space="preserve">;</w:t>
-      </w:r>
-      <w:r>
-        <w:t xml:space="preserve"> </w:t>
-      </w:r>
-      <w:r>
-        <w:rPr>
-          <w:b/>
-        </w:rPr>
-        <w:t xml:space="preserve">???</w:t>
-      </w:r>
-      <w:r>
-        <w:t xml:space="preserve">)</w:t>
-      </w:r>
-      <w:r>
-        <w:t xml:space="preserve">.</w:t>
-      </w:r>
-    </w:p>
-    <w:p>
-      <w:pPr>
-        <w:pStyle w:val="BodyText"/>
-      </w:pPr>
-      <w:r>
-        <w:t xml:space="preserve">The results do not refute that job mobility is important in understanding earnings inequality, rather they suggest that workers are pursuing two separate strategies for dealing with inequality in the British labour market. On one hand, workers who want to improve conditions leave an employer for better positions, even if it means working longer hours. On the other, workers who want higher earnings must use a firm’s internal structures to improve their worth. Understanding earnings inequality may rely on better understanding who it is who is promoted, and who it is who takes positions with the possibility of seeing promotion.</w:t>
-      </w:r>
-    </w:p>
-    <w:p>
-      <w:pPr>
-        <w:pStyle w:val="BodyText"/>
-      </w:pPr>
-      <w:r>
-        <w:t xml:space="preserve">Attainment theory proposed by Sørensen</w:t>
-      </w:r>
-      <w:r>
-        <w:t xml:space="preserve"> </w:t>
-      </w:r>
-      <w:r>
-        <w:t xml:space="preserve">(Sørensen 1975; Sørensen 1977; Sørensen and Tuma 1978)</w:t>
-      </w:r>
-      <w:r>
-        <w:t xml:space="preserve"> </w:t>
-      </w:r>
-      <w:r>
-        <w:t xml:space="preserve">fails to account for two findings, although some are noted by efficiency wage theorists elsewhere</w:t>
-      </w:r>
-      <w:r>
-        <w:t xml:space="preserve"> </w:t>
-      </w:r>
-      <w:r>
-        <w:t xml:space="preserve">(Akerlof and Yellen 1986)</w:t>
-      </w:r>
-      <w:r>
-        <w:t xml:space="preserve"> </w:t>
-      </w:r>
-      <w:r>
-        <w:t xml:space="preserve">and internal labour market theory</w:t>
-      </w:r>
-      <w:r>
-        <w:t xml:space="preserve"> </w:t>
-      </w:r>
-      <w:r>
-        <w:t xml:space="preserve">(Althauser 1989; Althauser and Kalleberg 1981)</w:t>
-      </w:r>
-      <w:r>
-        <w:t xml:space="preserve">. First, there is a distinct difference between internal and external mobility in terms of their effects on outcomes. External mobility improves subjective outcomes best, while internal mobility improves actual pay without increasing hours. Second, tied to the first point, there is a clear difference between mobility’s effect on subjective and objective outcomes. Attainment theory expects</w:t>
-      </w:r>
-      <w:r>
-        <w:t xml:space="preserve"> </w:t>
-      </w:r>
-      <w:r>
-        <w:t xml:space="preserve">“</w:t>
-      </w:r>
-      <w:r>
-        <w:t xml:space="preserve">psychological</w:t>
-      </w:r>
-      <w:r>
-        <w:t xml:space="preserve">”</w:t>
-      </w:r>
-      <w:r>
-        <w:t xml:space="preserve"> </w:t>
-      </w:r>
-      <w:r>
-        <w:t xml:space="preserve">rewards to work in the same way as</w:t>
-      </w:r>
-      <w:r>
-        <w:t xml:space="preserve"> </w:t>
-      </w:r>
-      <w:r>
-        <w:t xml:space="preserve">“</w:t>
-      </w:r>
-      <w:r>
-        <w:t xml:space="preserve">economic</w:t>
-      </w:r>
-      <w:r>
-        <w:t xml:space="preserve">”</w:t>
-      </w:r>
-      <w:r>
-        <w:t xml:space="preserve"> </w:t>
-      </w:r>
-      <w:r>
-        <w:t xml:space="preserve">rewards. The theory of attainment cannot account for mobility driven by precarity and mismatch, where workers try to adjust for poor working conditions for similar rates of pay. From the output, it seems job-mismatch drives external mobility as workers search for better conditions and an internal structure to commit to, one that may eventually offer attainment or progress in the form of internal promotion.</w:t>
-      </w:r>
-    </w:p>
-    <w:p>
-      <w:pPr>
-        <w:pStyle w:val="BodyText"/>
-      </w:pPr>
-      <w:r>
-        <w:t xml:space="preserve">The suggestion that workers should embrace economic turbulence, and multi-employer careers in general, should be treated with skepticism; at least in the UK</w:t>
+        <w:t xml:space="preserve">This article compares the impact of internal and external mobility on measures of earnings growth and job-fit. Internal mobility types have largely been ignored in the literature. As a result, studies of job mobility focus extensively on who experiences job quits or job hopping</w:t>
+      </w:r>
+      <w:r>
+        <w:t xml:space="preserve"> </w:t>
+      </w:r>
+      <w:r>
+        <w:t xml:space="preserve">(Steenackers and Guerry 2016; Hachen Jr 1990)</w:t>
+      </w:r>
+      <w:r>
+        <w:t xml:space="preserve">, and what are the returns to job quits or job hopping</w:t>
+      </w:r>
+      <w:r>
+        <w:t xml:space="preserve"> </w:t>
+      </w:r>
+      <w:r>
+        <w:t xml:space="preserve">(Caparrós Ruiz, Lucía Navarro Gómez, and Federico Rueda Narváez 2004; Kronberg 2013)</w:t>
+      </w:r>
+      <w:r>
+        <w:t xml:space="preserve">. This approach tends to frame mobile working lives as the result of workers shopping for better opportunities elsewhere</w:t>
       </w:r>
       <w:r>
         <w:t xml:space="preserve"> </w:t>
@@ -2236,17 +2024,104 @@
         <w:t xml:space="preserve">(Brown, Haltiwanger, and Lane 2008; OECD. 2010)</w:t>
       </w:r>
       <w:r>
-        <w:t xml:space="preserve">. This suggestion conflates the interests of employers and the interests of workers as the same. Workers may use external mobility to find firm internal labour markets to commit to, which will eventually grant them the chance to climb a career ladder. However, this is not the promise offered by advocates of mobile labour markets. Generally, sociologists should continue asking what workers get out of mobility.</w:t>
+        <w:t xml:space="preserve">. This view minimises precarity and ignores the fact that internal and traditional channels for career progression often carry the best rewards for workers.</w:t>
+      </w:r>
+    </w:p>
+    <w:p>
+      <w:pPr>
+        <w:pStyle w:val="BodyText"/>
+      </w:pPr>
+      <w:r>
+        <w:t xml:space="preserve">We find that internal and external mobility types are distinctly different mechanisms, with different consequences for workers. Internal mobility leads workers to marginally better conditions but significantly higher pay. External mobility leads workers to positions with better conditions without increased pay. Authors often cite the death of internal labour markets and a rise in</w:t>
+      </w:r>
+      <w:r>
+        <w:t xml:space="preserve"> </w:t>
+      </w:r>
+      <w:r>
+        <w:t xml:space="preserve">“</w:t>
+      </w:r>
+      <w:r>
+        <w:t xml:space="preserve">boundaryless</w:t>
+      </w:r>
+      <w:r>
+        <w:t xml:space="preserve">”</w:t>
+      </w:r>
+      <w:r>
+        <w:t xml:space="preserve"> </w:t>
+      </w:r>
+      <w:r>
+        <w:t xml:space="preserve">career types (Cappelli 1999; Jacoby 1999); it is important to ask, what do workers get from these new institutional settings? The work above shows that external labour markets are no substitute for the rewards offered by traditional career ladders. Instead, job quits likely stem from a worker’s need to correct poor conditions and a poor job-person fit, at least in instances where the mobililty takes place in the same occupation and industry.</w:t>
+      </w:r>
+    </w:p>
+    <w:p>
+      <w:pPr>
+        <w:pStyle w:val="BodyText"/>
+      </w:pPr>
+      <w:r>
+        <w:t xml:space="preserve">As the span of working conditions continues to change, widen, and become more individualised, mobility will increase. The British referendum to leave the European Union is already having an impact on working conditions, like the European Working Time Directive. This will likely lead to larger rates of inter-firm mobility as workers try to bargain for greater job fit in a market of increasingly varied outcomes.</w:t>
+      </w:r>
+    </w:p>
+    <w:p>
+      <w:pPr>
+        <w:pStyle w:val="BodyText"/>
+      </w:pPr>
+      <w:r>
+        <w:t xml:space="preserve">The assumption that workers have much to gain from mobile labour markets should be treated with scepticism; this conclusion assumes the interests of labour and the interests of capital are the same. Instead, mobile markets may act as a release valve for poor working conditions, or an alternative to a lack of career ladders in the market; which employers purposely avoid constructing. As Sørensen (1983) notes later in his career,</w:t>
+      </w:r>
+      <w:r>
+        <w:t xml:space="preserve"> </w:t>
+      </w:r>
+      <w:r>
+        <w:rPr>
+          <w:i/>
+        </w:rPr>
+        <w:t xml:space="preserve">“</w:t>
+      </w:r>
+      <w:r>
+        <w:rPr>
+          <w:i/>
+        </w:rPr>
+        <w:t xml:space="preserve">One may see the considerable amount of inequality in personal attainments found in labor markets… to be created in large organization as deliberate devices to move employee performance from perfunctory to consummate.</w:t>
+      </w:r>
+      <w:r>
+        <w:rPr>
+          <w:i/>
+        </w:rPr>
+        <w:t xml:space="preserve">”</w:t>
+      </w:r>
+      <w:r>
+        <w:t xml:space="preserve"> </w:t>
+      </w:r>
+      <w:r>
+        <w:t xml:space="preserve">This catch may have spilled into the wider economy, where precarity and mobility are</w:t>
+      </w:r>
+      <w:r>
+        <w:t xml:space="preserve"> </w:t>
+      </w:r>
+      <w:r>
+        <w:t xml:space="preserve">“</w:t>
+      </w:r>
+      <w:r>
+        <w:t xml:space="preserve">deliberate devices</w:t>
+      </w:r>
+      <w:r>
+        <w:t xml:space="preserve">”</w:t>
+      </w:r>
+      <w:r>
+        <w:t xml:space="preserve"> </w:t>
+      </w:r>
+      <w:r>
+        <w:t xml:space="preserve">to maintain a turning market of poor working conditions. Keeping employees mobile means limiting the commitments and obligations that employers have to their staff; authors may suggest mobility is still a crucial strategy to placing workers into organisations with better conditions and opportunities. We should consider the importance of ensuring such conditions as standard.</w:t>
       </w:r>
     </w:p>
     <w:p>
       <w:pPr>
         <w:pStyle w:val="Heading1"/>
       </w:pPr>
-      <w:bookmarkStart w:id="42" w:name="bibliography"/>
+      <w:bookmarkStart w:id="42" w:name="references"/>
       <w:bookmarkEnd w:id="42"/>
       <w:r>
-        <w:t xml:space="preserve">Bibliography</w:t>
+        <w:t xml:space="preserve">References</w:t>
       </w:r>
     </w:p>
     <w:p>
@@ -2254,19 +2129,19 @@
         <w:pStyle w:val="Bibliography"/>
       </w:pPr>
       <w:r>
-        <w:t xml:space="preserve">Akerlof, George A, and Janet L Yellen. 1986.</w:t>
-      </w:r>
-      <w:r>
-        <w:t xml:space="preserve"> </w:t>
-      </w:r>
-      <w:r>
-        <w:rPr>
-          <w:i/>
-        </w:rPr>
-        <w:t xml:space="preserve">Efficiency Wage Models of the Labor Market</w:t>
-      </w:r>
-      <w:r>
-        <w:t xml:space="preserve">. Cambridge University Press.</w:t>
+        <w:t xml:space="preserve">Allison, Paul D. 2009.</w:t>
+      </w:r>
+      <w:r>
+        <w:t xml:space="preserve"> </w:t>
+      </w:r>
+      <w:r>
+        <w:rPr>
+          <w:i/>
+        </w:rPr>
+        <w:t xml:space="preserve">Fixed Effects Regression Models</w:t>
+      </w:r>
+      <w:r>
+        <w:t xml:space="preserve">. Vol. 160. SAGE publications.</w:t>
       </w:r>
     </w:p>
     <w:p>
@@ -2274,19 +2149,22 @@
         <w:pStyle w:val="Bibliography"/>
       </w:pPr>
       <w:r>
-        <w:t xml:space="preserve">Allison, Paul D. 2009.</w:t>
-      </w:r>
-      <w:r>
-        <w:t xml:space="preserve"> </w:t>
-      </w:r>
-      <w:r>
-        <w:rPr>
-          <w:i/>
-        </w:rPr>
-        <w:t xml:space="preserve">Fixed Effects Regression Models</w:t>
-      </w:r>
-      <w:r>
-        <w:t xml:space="preserve">. Vol. 160. SAGE publications.</w:t>
+        <w:t xml:space="preserve">Althauser, Robert P, and Arne L Kalleberg. 1981. “Firms, Occupations, and the Structure of Labor Markets: A Conceptual Analysis.”</w:t>
+      </w:r>
+      <w:r>
+        <w:t xml:space="preserve"> </w:t>
+      </w:r>
+      <w:r>
+        <w:rPr>
+          <w:i/>
+        </w:rPr>
+        <w:t xml:space="preserve">Sociological Perspectives on Labor Markets</w:t>
+      </w:r>
+      <w:r>
+        <w:t xml:space="preserve"> </w:t>
+      </w:r>
+      <w:r>
+        <w:t xml:space="preserve">8. Academic Press New York: 119–49.</w:t>
       </w:r>
     </w:p>
     <w:p>
@@ -2294,7 +2172,300 @@
         <w:pStyle w:val="Bibliography"/>
       </w:pPr>
       <w:r>
-        <w:t xml:space="preserve">Althauser, Robert P. 1989. “Internal Labor Markets.”</w:t>
+        <w:t xml:space="preserve">Brown, Clair, John Haltiwanger, and Julia Lane. 2008.</w:t>
+      </w:r>
+      <w:r>
+        <w:t xml:space="preserve"> </w:t>
+      </w:r>
+      <w:r>
+        <w:rPr>
+          <w:i/>
+        </w:rPr>
+        <w:t xml:space="preserve">Economic Turbulence: Is a Volatile Economy Good for America?</w:t>
+      </w:r>
+      <w:r>
+        <w:t xml:space="preserve"> </w:t>
+      </w:r>
+      <w:r>
+        <w:t xml:space="preserve">University of Chicago Press.</w:t>
+      </w:r>
+    </w:p>
+    <w:p>
+      <w:pPr>
+        <w:pStyle w:val="Bibliography"/>
+      </w:pPr>
+      <w:r>
+        <w:t xml:space="preserve">Burdett, Kenneth. 1978. “A Theory of Employee Job Search and Quit Rates.”</w:t>
+      </w:r>
+      <w:r>
+        <w:t xml:space="preserve"> </w:t>
+      </w:r>
+      <w:r>
+        <w:rPr>
+          <w:i/>
+        </w:rPr>
+        <w:t xml:space="preserve">The American Economic Review</w:t>
+      </w:r>
+      <w:r>
+        <w:t xml:space="preserve">. JSTOR, 212–20.</w:t>
+      </w:r>
+    </w:p>
+    <w:p>
+      <w:pPr>
+        <w:pStyle w:val="Bibliography"/>
+      </w:pPr>
+      <w:r>
+        <w:t xml:space="preserve">Caparrós Ruiz, Antonio, María Lucía Navarro Gómez, and Mario Federico Rueda Narváez. 2004. “Gender Wage Gaps and Job Mobility in Spain.”</w:t>
+      </w:r>
+      <w:r>
+        <w:t xml:space="preserve"> </w:t>
+      </w:r>
+      <w:r>
+        <w:rPr>
+          <w:i/>
+        </w:rPr>
+        <w:t xml:space="preserve">International Journal of Manpower</w:t>
+      </w:r>
+      <w:r>
+        <w:t xml:space="preserve"> </w:t>
+      </w:r>
+      <w:r>
+        <w:t xml:space="preserve">25 (3/4). Emerald Group Publishing Limited: 264–78.</w:t>
+      </w:r>
+    </w:p>
+    <w:p>
+      <w:pPr>
+        <w:pStyle w:val="Bibliography"/>
+      </w:pPr>
+      <w:r>
+        <w:t xml:space="preserve">Cha, Youngjoo. 2014. “Job Mobility and the Great Recession: Wage Consequences by Gender and Parenthood.”</w:t>
+      </w:r>
+      <w:r>
+        <w:t xml:space="preserve"> </w:t>
+      </w:r>
+      <w:r>
+        <w:rPr>
+          <w:i/>
+        </w:rPr>
+        <w:t xml:space="preserve">Sociological Science</w:t>
+      </w:r>
+      <w:r>
+        <w:t xml:space="preserve"> </w:t>
+      </w:r>
+      <w:r>
+        <w:t xml:space="preserve">1: 159–77.</w:t>
+      </w:r>
+    </w:p>
+    <w:p>
+      <w:pPr>
+        <w:pStyle w:val="Bibliography"/>
+      </w:pPr>
+      <w:r>
+        <w:t xml:space="preserve">Dwyer, Rachel E. 2004. “Downward Earnings Mobility After Voluntary Employer Exits.”</w:t>
+      </w:r>
+      <w:r>
+        <w:t xml:space="preserve"> </w:t>
+      </w:r>
+      <w:r>
+        <w:rPr>
+          <w:i/>
+        </w:rPr>
+        <w:t xml:space="preserve">Work and Occupations</w:t>
+      </w:r>
+      <w:r>
+        <w:t xml:space="preserve"> </w:t>
+      </w:r>
+      <w:r>
+        <w:t xml:space="preserve">31 (1). Sage Publications: 111–39.</w:t>
+      </w:r>
+    </w:p>
+    <w:p>
+      <w:pPr>
+        <w:pStyle w:val="Bibliography"/>
+      </w:pPr>
+      <w:r>
+        <w:t xml:space="preserve">Fuller, Sylvia. 2008. “Job Mobility and Wage Trajectories for Men and Women in the United States.”</w:t>
+      </w:r>
+      <w:r>
+        <w:t xml:space="preserve"> </w:t>
+      </w:r>
+      <w:r>
+        <w:rPr>
+          <w:i/>
+        </w:rPr>
+        <w:t xml:space="preserve">American Sociological Review</w:t>
+      </w:r>
+      <w:r>
+        <w:t xml:space="preserve"> </w:t>
+      </w:r>
+      <w:r>
+        <w:t xml:space="preserve">73 (1). Sage Publications Sage CA: Los Angeles, CA: 158–83.</w:t>
+      </w:r>
+    </w:p>
+    <w:p>
+      <w:pPr>
+        <w:pStyle w:val="Bibliography"/>
+      </w:pPr>
+      <w:r>
+        <w:t xml:space="preserve">Gesthuizen, Maurice. 2009. “Job Characteristics and Voluntary Mobility in the Netherlands: Differential Education and Gender Patterns?”</w:t>
+      </w:r>
+      <w:r>
+        <w:t xml:space="preserve"> </w:t>
+      </w:r>
+      <w:r>
+        <w:rPr>
+          <w:i/>
+        </w:rPr>
+        <w:t xml:space="preserve">International Journal of Manpower</w:t>
+      </w:r>
+      <w:r>
+        <w:t xml:space="preserve"> </w:t>
+      </w:r>
+      <w:r>
+        <w:t xml:space="preserve">30 (6). Emerald Group Publishing Limited: 549–66.</w:t>
+      </w:r>
+    </w:p>
+    <w:p>
+      <w:pPr>
+        <w:pStyle w:val="Bibliography"/>
+      </w:pPr>
+      <w:r>
+        <w:t xml:space="preserve">Gesthuizen, Maurice, and Jaco Dagevos. 2008. “Mismatching of Persons and Jobs in the Netherlands: Consequences for the Returns to Mobility.”</w:t>
+      </w:r>
+      <w:r>
+        <w:t xml:space="preserve"> </w:t>
+      </w:r>
+      <w:r>
+        <w:rPr>
+          <w:i/>
+        </w:rPr>
+        <w:t xml:space="preserve">Work, Employment and Society</w:t>
+      </w:r>
+      <w:r>
+        <w:t xml:space="preserve"> </w:t>
+      </w:r>
+      <w:r>
+        <w:t xml:space="preserve">22 (3). SAGE Publications Sage UK: London, England: 485–506.</w:t>
+      </w:r>
+    </w:p>
+    <w:p>
+      <w:pPr>
+        <w:pStyle w:val="Bibliography"/>
+      </w:pPr>
+      <w:r>
+        <w:t xml:space="preserve">Hachen Jr, David S. 1990. “Three Models of Job Mobility in Labor Markets.”</w:t>
+      </w:r>
+      <w:r>
+        <w:t xml:space="preserve"> </w:t>
+      </w:r>
+      <w:r>
+        <w:rPr>
+          <w:i/>
+        </w:rPr>
+        <w:t xml:space="preserve">Work and Occupations</w:t>
+      </w:r>
+      <w:r>
+        <w:t xml:space="preserve"> </w:t>
+      </w:r>
+      <w:r>
+        <w:t xml:space="preserve">17 (3). Sage Publications: 320–54.</w:t>
+      </w:r>
+    </w:p>
+    <w:p>
+      <w:pPr>
+        <w:pStyle w:val="Bibliography"/>
+      </w:pPr>
+      <w:r>
+        <w:t xml:space="preserve">———. 1992. “Industrial Characteristics and Job Mobility Rates.”</w:t>
+      </w:r>
+      <w:r>
+        <w:t xml:space="preserve"> </w:t>
+      </w:r>
+      <w:r>
+        <w:rPr>
+          <w:i/>
+        </w:rPr>
+        <w:t xml:space="preserve">American Sociological Review</w:t>
+      </w:r>
+      <w:r>
+        <w:t xml:space="preserve">. JSTOR, 39–55.</w:t>
+      </w:r>
+    </w:p>
+    <w:p>
+      <w:pPr>
+        <w:pStyle w:val="Bibliography"/>
+      </w:pPr>
+      <w:r>
+        <w:t xml:space="preserve">Jackofsky, Ellen F, and Lawrence H Peters. 1983. “Job Turnover Versus Company Turnover: Reassessment of the March and Simon Participation Hypothesis.”</w:t>
+      </w:r>
+      <w:r>
+        <w:t xml:space="preserve"> </w:t>
+      </w:r>
+      <w:r>
+        <w:rPr>
+          <w:i/>
+        </w:rPr>
+        <w:t xml:space="preserve">Journal of Applied Psychology</w:t>
+      </w:r>
+      <w:r>
+        <w:t xml:space="preserve"> </w:t>
+      </w:r>
+      <w:r>
+        <w:t xml:space="preserve">68 (3). American Psychological Association: 490.</w:t>
+      </w:r>
+    </w:p>
+    <w:p>
+      <w:pPr>
+        <w:pStyle w:val="Bibliography"/>
+      </w:pPr>
+      <w:r>
+        <w:t xml:space="preserve">Jovanovic, Boyan. 1979. “Job Matching and the Theory of Turnover.”</w:t>
+      </w:r>
+      <w:r>
+        <w:t xml:space="preserve"> </w:t>
+      </w:r>
+      <w:r>
+        <w:rPr>
+          <w:i/>
+        </w:rPr>
+        <w:t xml:space="preserve">Journal of Political Economy</w:t>
+      </w:r>
+      <w:r>
+        <w:t xml:space="preserve"> </w:t>
+      </w:r>
+      <w:r>
+        <w:t xml:space="preserve">87 (5, Part 1). The University of Chicago Press: 972–90.</w:t>
+      </w:r>
+    </w:p>
+    <w:p>
+      <w:pPr>
+        <w:pStyle w:val="Bibliography"/>
+      </w:pPr>
+      <w:r>
+        <w:t xml:space="preserve">Kalleberg, Arne L, and Arne Mastekaasa. 2001. “Satisfied Movers, Committed Stayers: The Impact of Job Mobility on Work Attitudes in Norway.”</w:t>
+      </w:r>
+      <w:r>
+        <w:t xml:space="preserve"> </w:t>
+      </w:r>
+      <w:r>
+        <w:rPr>
+          <w:i/>
+        </w:rPr>
+        <w:t xml:space="preserve">Work and Occupations</w:t>
+      </w:r>
+      <w:r>
+        <w:t xml:space="preserve"> </w:t>
+      </w:r>
+      <w:r>
+        <w:t xml:space="preserve">28 (2). Sage Publications: 183–209.</w:t>
+      </w:r>
+    </w:p>
+    <w:p>
+      <w:pPr>
+        <w:pStyle w:val="Bibliography"/>
+      </w:pPr>
+      <w:r>
+        <w:t xml:space="preserve">Kalleberg, Arne L, and Ted Mouw. 2018. “Occupations, Organizations, and Intragenerational Career Mobility.”</w:t>
       </w:r>
       <w:r>
         <w:t xml:space="preserve"> </w:t>
@@ -2309,7 +2480,7 @@
         <w:t xml:space="preserve"> </w:t>
       </w:r>
       <w:r>
-        <w:t xml:space="preserve">15 (1). Annual Reviews 4139 El Camino Way, PO Box 10139, Palo Alto, CA 94303-0139, USA: 143–61.</w:t>
+        <w:t xml:space="preserve">44. Annual Reviews: 283–303.</w:t>
       </w:r>
     </w:p>
     <w:p>
@@ -2317,22 +2488,22 @@
         <w:pStyle w:val="Bibliography"/>
       </w:pPr>
       <w:r>
-        <w:t xml:space="preserve">Althauser, Robert P, and Arne L Kalleberg. 1981. “Firms, Occupations, and the Structure of Labor Markets: A Conceptual Analysis.”</w:t>
-      </w:r>
-      <w:r>
-        <w:t xml:space="preserve"> </w:t>
-      </w:r>
-      <w:r>
-        <w:rPr>
-          <w:i/>
-        </w:rPr>
-        <w:t xml:space="preserve">Sociological Perspectives on Labor Markets</w:t>
-      </w:r>
-      <w:r>
-        <w:t xml:space="preserve"> </w:t>
-      </w:r>
-      <w:r>
-        <w:t xml:space="preserve">8. Academic Press New York: 119–49.</w:t>
+        <w:t xml:space="preserve">Kalleberg, Arne L, and A B Sorensen. 1979. “The Sociology of Labor Markets.”</w:t>
+      </w:r>
+      <w:r>
+        <w:t xml:space="preserve"> </w:t>
+      </w:r>
+      <w:r>
+        <w:rPr>
+          <w:i/>
+        </w:rPr>
+        <w:t xml:space="preserve">Annual Review of Sociology</w:t>
+      </w:r>
+      <w:r>
+        <w:t xml:space="preserve"> </w:t>
+      </w:r>
+      <w:r>
+        <w:t xml:space="preserve">5 (1). Annual Reviews 4139 El Camino Way, PO Box 10139, Palo Alto, CA 94303-0139, USA: 351–79.</w:t>
       </w:r>
     </w:p>
     <w:p>
@@ -2340,22 +2511,22 @@
         <w:pStyle w:val="Bibliography"/>
       </w:pPr>
       <w:r>
-        <w:t xml:space="preserve">Brown, Clair, John Haltiwanger, and Julia Lane. 2008.</w:t>
-      </w:r>
-      <w:r>
-        <w:t xml:space="preserve"> </w:t>
-      </w:r>
-      <w:r>
-        <w:rPr>
-          <w:i/>
-        </w:rPr>
-        <w:t xml:space="preserve">Economic Turbulence: Is a Volatile Economy Good for America?</w:t>
-      </w:r>
-      <w:r>
-        <w:t xml:space="preserve"> </w:t>
-      </w:r>
-      <w:r>
-        <w:t xml:space="preserve">University of Chicago Press.</w:t>
+        <w:t xml:space="preserve">Keith, Kristen, and Abagail McWilliams. 1995. “The Wage Effects of Cumulative Job Mobility.”</w:t>
+      </w:r>
+      <w:r>
+        <w:t xml:space="preserve"> </w:t>
+      </w:r>
+      <w:r>
+        <w:rPr>
+          <w:i/>
+        </w:rPr>
+        <w:t xml:space="preserve">ILR Review</w:t>
+      </w:r>
+      <w:r>
+        <w:t xml:space="preserve"> </w:t>
+      </w:r>
+      <w:r>
+        <w:t xml:space="preserve">49 (1). SAGE Publications Sage CA: Los Angeles, CA: 121–37.</w:t>
       </w:r>
     </w:p>
     <w:p>
@@ -2363,19 +2534,22 @@
         <w:pStyle w:val="Bibliography"/>
       </w:pPr>
       <w:r>
-        <w:t xml:space="preserve">Burdett, Kenneth. 1978. “A Theory of Employee Job Search and Quit Rates.”</w:t>
-      </w:r>
-      <w:r>
-        <w:t xml:space="preserve"> </w:t>
-      </w:r>
-      <w:r>
-        <w:rPr>
-          <w:i/>
-        </w:rPr>
-        <w:t xml:space="preserve">The American Economic Review</w:t>
-      </w:r>
-      <w:r>
-        <w:t xml:space="preserve">. JSTOR, 212–20.</w:t>
+        <w:t xml:space="preserve">———. 1997. “JOB Mobility and Gender-Based Wage Growth Differentials.”</w:t>
+      </w:r>
+      <w:r>
+        <w:t xml:space="preserve"> </w:t>
+      </w:r>
+      <w:r>
+        <w:rPr>
+          <w:i/>
+        </w:rPr>
+        <w:t xml:space="preserve">Economic Inquiry</w:t>
+      </w:r>
+      <w:r>
+        <w:t xml:space="preserve"> </w:t>
+      </w:r>
+      <w:r>
+        <w:t xml:space="preserve">35 (2). Wiley Online Library: 320–33.</w:t>
       </w:r>
     </w:p>
     <w:p>
@@ -2383,7 +2557,305 @@
         <w:pStyle w:val="Bibliography"/>
       </w:pPr>
       <w:r>
-        <w:t xml:space="preserve">Caparrós Ruiz, Antonio, María Lucía Navarro Gómez, and Mario Federico Rueda Narváez. 2004. “Gender Wage Gaps and Job Mobility in Spain.”</w:t>
+        <w:t xml:space="preserve">Kronberg, Anne-Kathrin. 2013. “Stay or Leave? Externalization of Job Mobility and the Effect on the Us Gender Earnings Gap, 1979-2009.”</w:t>
+      </w:r>
+      <w:r>
+        <w:t xml:space="preserve"> </w:t>
+      </w:r>
+      <w:r>
+        <w:rPr>
+          <w:i/>
+        </w:rPr>
+        <w:t xml:space="preserve">Social Forces</w:t>
+      </w:r>
+      <w:r>
+        <w:t xml:space="preserve"> </w:t>
+      </w:r>
+      <w:r>
+        <w:t xml:space="preserve">91 (4). Oxford University Press: 1117–46.</w:t>
+      </w:r>
+    </w:p>
+    <w:p>
+      <w:pPr>
+        <w:pStyle w:val="Bibliography"/>
+      </w:pPr>
+      <w:r>
+        <w:t xml:space="preserve">———. 2014. “Stay or Leave? Race, Education, and Changing Returns to the External Labor Market Strategy, 1976–2009.”</w:t>
+      </w:r>
+      <w:r>
+        <w:t xml:space="preserve"> </w:t>
+      </w:r>
+      <w:r>
+        <w:rPr>
+          <w:i/>
+        </w:rPr>
+        <w:t xml:space="preserve">Work and Occupations</w:t>
+      </w:r>
+      <w:r>
+        <w:t xml:space="preserve"> </w:t>
+      </w:r>
+      <w:r>
+        <w:t xml:space="preserve">41 (3). Sage Publications Sage CA: Los Angeles, CA: 305–49.</w:t>
+      </w:r>
+    </w:p>
+    <w:p>
+      <w:pPr>
+        <w:pStyle w:val="Bibliography"/>
+      </w:pPr>
+      <w:r>
+        <w:t xml:space="preserve">Latzke, Markus, Ralph Kattenbach, Thomas Schneidhofer, Florian Schramm, and Wolfgang Mayrhofer. 2016. “Consequences of Voluntary Job Changes in Germany: A Multilevel Analysis for 1985–2013.”</w:t>
+      </w:r>
+      <w:r>
+        <w:t xml:space="preserve"> </w:t>
+      </w:r>
+      <w:r>
+        <w:rPr>
+          <w:i/>
+        </w:rPr>
+        <w:t xml:space="preserve">Journal of Vocational Behavior</w:t>
+      </w:r>
+      <w:r>
+        <w:t xml:space="preserve"> </w:t>
+      </w:r>
+      <w:r>
+        <w:t xml:space="preserve">93. Elsevier: 139–49.</w:t>
+      </w:r>
+    </w:p>
+    <w:p>
+      <w:pPr>
+        <w:pStyle w:val="Bibliography"/>
+      </w:pPr>
+      <w:r>
+        <w:t xml:space="preserve">Le Grand, Carl, and Michael Tåhlin. 2002. “Job Mobility and Earnings Growth.”</w:t>
+      </w:r>
+      <w:r>
+        <w:t xml:space="preserve"> </w:t>
+      </w:r>
+      <w:r>
+        <w:rPr>
+          <w:i/>
+        </w:rPr>
+        <w:t xml:space="preserve">European Sociological Review</w:t>
+      </w:r>
+      <w:r>
+        <w:t xml:space="preserve"> </w:t>
+      </w:r>
+      <w:r>
+        <w:t xml:space="preserve">18 (4). Oxford University Press: 381–400.</w:t>
+      </w:r>
+    </w:p>
+    <w:p>
+      <w:pPr>
+        <w:pStyle w:val="Bibliography"/>
+      </w:pPr>
+      <w:r>
+        <w:t xml:space="preserve">Longhi, Simonetta, and Alita Nandi. 2014.</w:t>
+      </w:r>
+      <w:r>
+        <w:t xml:space="preserve"> </w:t>
+      </w:r>
+      <w:r>
+        <w:rPr>
+          <w:i/>
+        </w:rPr>
+        <w:t xml:space="preserve">A Practical Guide to Using Panel Data</w:t>
+      </w:r>
+      <w:r>
+        <w:t xml:space="preserve">. Sage.</w:t>
+      </w:r>
+    </w:p>
+    <w:p>
+      <w:pPr>
+        <w:pStyle w:val="Bibliography"/>
+      </w:pPr>
+      <w:r>
+        <w:t xml:space="preserve">Lup, Daniela. 2017. “Something to Celebrate (or Not): The Differing Impact of Promotion to Manager on the Job Satisfaction of Women and Men.”</w:t>
+      </w:r>
+      <w:r>
+        <w:t xml:space="preserve"> </w:t>
+      </w:r>
+      <w:r>
+        <w:rPr>
+          <w:i/>
+        </w:rPr>
+        <w:t xml:space="preserve">Work, Employment and Society</w:t>
+      </w:r>
+      <w:r>
+        <w:t xml:space="preserve">. SAGE Publications Sage UK: London, England, 0950017017713932.</w:t>
+      </w:r>
+    </w:p>
+    <w:p>
+      <w:pPr>
+        <w:pStyle w:val="Bibliography"/>
+      </w:pPr>
+      <w:r>
+        <w:t xml:space="preserve">Mobley, William H. 1977. “Intermediate Linkages in the Relationship Between Job Satisfaction and Employee Turnover.”</w:t>
+      </w:r>
+      <w:r>
+        <w:t xml:space="preserve"> </w:t>
+      </w:r>
+      <w:r>
+        <w:rPr>
+          <w:i/>
+        </w:rPr>
+        <w:t xml:space="preserve">Journal of Applied Psychology</w:t>
+      </w:r>
+      <w:r>
+        <w:t xml:space="preserve"> </w:t>
+      </w:r>
+      <w:r>
+        <w:t xml:space="preserve">62 (2). American Psychological Association: 237.</w:t>
+      </w:r>
+    </w:p>
+    <w:p>
+      <w:pPr>
+        <w:pStyle w:val="Bibliography"/>
+      </w:pPr>
+      <w:r>
+        <w:t xml:space="preserve">Ng, Thomas WH, Kelly L Sorensen, Lillian T Eby, and Daniel C Feldman. 2007. “Determinants of Job Mobility: A Theoretical Integration and Extension.”</w:t>
+      </w:r>
+      <w:r>
+        <w:t xml:space="preserve"> </w:t>
+      </w:r>
+      <w:r>
+        <w:rPr>
+          <w:i/>
+        </w:rPr>
+        <w:t xml:space="preserve">Journal of Occupational and Organizational Psychology</w:t>
+      </w:r>
+      <w:r>
+        <w:t xml:space="preserve"> </w:t>
+      </w:r>
+      <w:r>
+        <w:t xml:space="preserve">80 (3). Wiley Online Library: 363–86.</w:t>
+      </w:r>
+    </w:p>
+    <w:p>
+      <w:pPr>
+        <w:pStyle w:val="Bibliography"/>
+      </w:pPr>
+      <w:r>
+        <w:t xml:space="preserve">OECD. 2010.</w:t>
+      </w:r>
+      <w:r>
+        <w:t xml:space="preserve"> </w:t>
+      </w:r>
+      <w:r>
+        <w:rPr>
+          <w:i/>
+        </w:rPr>
+        <w:t xml:space="preserve">OECD Employment Outlook 2010: Moving Beyond the Jobs Crisis</w:t>
+      </w:r>
+      <w:r>
+        <w:t xml:space="preserve">. Organisation for Economic Co-operation; Development.</w:t>
+      </w:r>
+    </w:p>
+    <w:p>
+      <w:pPr>
+        <w:pStyle w:val="Bibliography"/>
+      </w:pPr>
+      <w:r>
+        <w:t xml:space="preserve">Pavlopoulos, Dimitris, Didier Fouarge, Ruud Muffels, and Jeroen Vermunt. 2007. “Who Benefits from a Job Change: The Dwarfs or the Giants?”</w:t>
+      </w:r>
+    </w:p>
+    <w:p>
+      <w:pPr>
+        <w:pStyle w:val="Bibliography"/>
+      </w:pPr>
+      <w:r>
+        <w:t xml:space="preserve">Reichelt, Malte, and Martin Abraham. 2017. “Occupational and Regional Mobility as Substitutes: A New Approach to Understanding Job Changes and Wage Inequality.”</w:t>
+      </w:r>
+      <w:r>
+        <w:t xml:space="preserve"> </w:t>
+      </w:r>
+      <w:r>
+        <w:rPr>
+          <w:i/>
+        </w:rPr>
+        <w:t xml:space="preserve">Social Forces</w:t>
+      </w:r>
+      <w:r>
+        <w:t xml:space="preserve"> </w:t>
+      </w:r>
+      <w:r>
+        <w:t xml:space="preserve">95 (4). Oxford University Press: 1399–1426.</w:t>
+      </w:r>
+    </w:p>
+    <w:p>
+      <w:pPr>
+        <w:pStyle w:val="Bibliography"/>
+      </w:pPr>
+      <w:r>
+        <w:t xml:space="preserve">Rigotti, Thomas, Sabine Korek, and Kathleen Otto. 2014. “Gains and Losses Related to Career Transitions Within Organisations.”</w:t>
+      </w:r>
+      <w:r>
+        <w:t xml:space="preserve"> </w:t>
+      </w:r>
+      <w:r>
+        <w:rPr>
+          <w:i/>
+        </w:rPr>
+        <w:t xml:space="preserve">Journal of Vocational Behavior</w:t>
+      </w:r>
+      <w:r>
+        <w:t xml:space="preserve"> </w:t>
+      </w:r>
+      <w:r>
+        <w:t xml:space="preserve">84 (2). Elsevier: 177–87.</w:t>
+      </w:r>
+    </w:p>
+    <w:p>
+      <w:pPr>
+        <w:pStyle w:val="Bibliography"/>
+      </w:pPr>
+      <w:r>
+        <w:t xml:space="preserve">Sallaz, Jeffrey J. 2017. “Exit Tales: How Precarious Workers Navigate Bad Jobs.”</w:t>
+      </w:r>
+      <w:r>
+        <w:t xml:space="preserve"> </w:t>
+      </w:r>
+      <w:r>
+        <w:rPr>
+          <w:i/>
+        </w:rPr>
+        <w:t xml:space="preserve">Journal of Contemporary Ethnography</w:t>
+      </w:r>
+      <w:r>
+        <w:t xml:space="preserve"> </w:t>
+      </w:r>
+      <w:r>
+        <w:t xml:space="preserve">46 (5). SAGE Publications Sage CA: Los Angeles, CA: 573–99.</w:t>
+      </w:r>
+    </w:p>
+    <w:p>
+      <w:pPr>
+        <w:pStyle w:val="Bibliography"/>
+      </w:pPr>
+      <w:r>
+        <w:t xml:space="preserve">Schmelzer, Paul. 2010. “The Consequences of Job Mobility for Future Earnings in Early Working Life in Germany—placing Indirect and Direct Job Mobility into Institutional Context.”</w:t>
+      </w:r>
+      <w:r>
+        <w:t xml:space="preserve"> </w:t>
+      </w:r>
+      <w:r>
+        <w:rPr>
+          <w:i/>
+        </w:rPr>
+        <w:t xml:space="preserve">European Sociological Review</w:t>
+      </w:r>
+      <w:r>
+        <w:t xml:space="preserve"> </w:t>
+      </w:r>
+      <w:r>
+        <w:t xml:space="preserve">28 (1). Oxford University Press: 82–95.</w:t>
+      </w:r>
+    </w:p>
+    <w:p>
+      <w:pPr>
+        <w:pStyle w:val="Bibliography"/>
+      </w:pPr>
+      <w:r>
+        <w:t xml:space="preserve">Steenackers, Kelly, and Marie-Anne Guerry. 2016. “Determinants of Job-Hopping: An Empirical Study in Belgium.”</w:t>
       </w:r>
       <w:r>
         <w:t xml:space="preserve"> </w:t>
@@ -2398,7 +2870,7 @@
         <w:t xml:space="preserve"> </w:t>
       </w:r>
       <w:r>
-        <w:t xml:space="preserve">25 (3/4). Emerald Group Publishing Limited: 264–78.</w:t>
+        <w:t xml:space="preserve">37 (3). Emerald Group Publishing Limited: 494–510.</w:t>
       </w:r>
     </w:p>
     <w:p>
@@ -2406,76 +2878,7 @@
         <w:pStyle w:val="Bibliography"/>
       </w:pPr>
       <w:r>
-        <w:t xml:space="preserve">Cappelli, Peter. 1999. “Career Jobs Are Dead.”</w:t>
-      </w:r>
-      <w:r>
-        <w:t xml:space="preserve"> </w:t>
-      </w:r>
-      <w:r>
-        <w:rPr>
-          <w:i/>
-        </w:rPr>
-        <w:t xml:space="preserve">California Management Review</w:t>
-      </w:r>
-      <w:r>
-        <w:t xml:space="preserve"> </w:t>
-      </w:r>
-      <w:r>
-        <w:t xml:space="preserve">42 (1). SAGE Publications Sage CA: Los Angeles, CA: 146–67.</w:t>
-      </w:r>
-    </w:p>
-    <w:p>
-      <w:pPr>
-        <w:pStyle w:val="Bibliography"/>
-      </w:pPr>
-      <w:r>
-        <w:t xml:space="preserve">Cha, Youngjoo. 2014. “Job Mobility and the Great Recession: Wage Consequences by Gender and Parenthood.”</w:t>
-      </w:r>
-      <w:r>
-        <w:t xml:space="preserve"> </w:t>
-      </w:r>
-      <w:r>
-        <w:rPr>
-          <w:i/>
-        </w:rPr>
-        <w:t xml:space="preserve">Sociological Science</w:t>
-      </w:r>
-      <w:r>
-        <w:t xml:space="preserve"> </w:t>
-      </w:r>
-      <w:r>
-        <w:t xml:space="preserve">1: 159–77.</w:t>
-      </w:r>
-    </w:p>
-    <w:p>
-      <w:pPr>
-        <w:pStyle w:val="Bibliography"/>
-      </w:pPr>
-      <w:r>
-        <w:t xml:space="preserve">Dwyer, Rachel E. 2004. “Downward Earnings Mobility After Voluntary Employer Exits.”</w:t>
-      </w:r>
-      <w:r>
-        <w:t xml:space="preserve"> </w:t>
-      </w:r>
-      <w:r>
-        <w:rPr>
-          <w:i/>
-        </w:rPr>
-        <w:t xml:space="preserve">Work and Occupations</w:t>
-      </w:r>
-      <w:r>
-        <w:t xml:space="preserve"> </w:t>
-      </w:r>
-      <w:r>
-        <w:t xml:space="preserve">31 (1). Sage Publications: 111–39.</w:t>
-      </w:r>
-    </w:p>
-    <w:p>
-      <w:pPr>
-        <w:pStyle w:val="Bibliography"/>
-      </w:pPr>
-      <w:r>
-        <w:t xml:space="preserve">Fuller, Sylvia. 2008. “Job Mobility and Wage Trajectories for Men and Women in the United States.”</w:t>
+        <w:t xml:space="preserve">Sørensen, A B. 1975. “The Structure of Intragenerational Mobility.”</w:t>
       </w:r>
       <w:r>
         <w:t xml:space="preserve"> </w:t>
@@ -2487,664 +2890,7 @@
         <w:t xml:space="preserve">American Sociological Review</w:t>
       </w:r>
       <w:r>
-        <w:t xml:space="preserve"> </w:t>
-      </w:r>
-      <w:r>
-        <w:t xml:space="preserve">73 (1). Sage Publications Sage CA: Los Angeles, CA: 158–83.</w:t>
-      </w:r>
-    </w:p>
-    <w:p>
-      <w:pPr>
-        <w:pStyle w:val="Bibliography"/>
-      </w:pPr>
-      <w:r>
-        <w:t xml:space="preserve">Gelman, Andrew, and Jennifer Hill. 2006.</w:t>
-      </w:r>
-      <w:r>
-        <w:t xml:space="preserve"> </w:t>
-      </w:r>
-      <w:r>
-        <w:rPr>
-          <w:i/>
-        </w:rPr>
-        <w:t xml:space="preserve">Data Analysis Using Regression and Multilevel/Hierarchical Models</w:t>
-      </w:r>
-      <w:r>
-        <w:t xml:space="preserve">. Cambridge university press.</w:t>
-      </w:r>
-    </w:p>
-    <w:p>
-      <w:pPr>
-        <w:pStyle w:val="Bibliography"/>
-      </w:pPr>
-      <w:r>
-        <w:t xml:space="preserve">Gesthuizen, Maurice. 2009. “Job Characteristics and Voluntary Mobility in the Netherlands: Differential Education and Gender Patterns?”</w:t>
-      </w:r>
-      <w:r>
-        <w:t xml:space="preserve"> </w:t>
-      </w:r>
-      <w:r>
-        <w:rPr>
-          <w:i/>
-        </w:rPr>
-        <w:t xml:space="preserve">International Journal of Manpower</w:t>
-      </w:r>
-      <w:r>
-        <w:t xml:space="preserve"> </w:t>
-      </w:r>
-      <w:r>
-        <w:t xml:space="preserve">30 (6). Emerald Group Publishing Limited: 549–66.</w:t>
-      </w:r>
-    </w:p>
-    <w:p>
-      <w:pPr>
-        <w:pStyle w:val="Bibliography"/>
-      </w:pPr>
-      <w:r>
-        <w:t xml:space="preserve">Gesthuizen, Maurice, and Jaco Dagevos. 2008. “Mismatching of Persons and Jobs in the Netherlands: Consequences for the Returns to Mobility.”</w:t>
-      </w:r>
-      <w:r>
-        <w:t xml:space="preserve"> </w:t>
-      </w:r>
-      <w:r>
-        <w:rPr>
-          <w:i/>
-        </w:rPr>
-        <w:t xml:space="preserve">Work, Employment and Society</w:t>
-      </w:r>
-      <w:r>
-        <w:t xml:space="preserve"> </w:t>
-      </w:r>
-      <w:r>
-        <w:t xml:space="preserve">22 (3). SAGE Publications Sage UK: London, England: 485–506.</w:t>
-      </w:r>
-    </w:p>
-    <w:p>
-      <w:pPr>
-        <w:pStyle w:val="Bibliography"/>
-      </w:pPr>
-      <w:r>
-        <w:t xml:space="preserve">Hachen Jr, David S. 1990. “Three Models of Job Mobility in Labor Markets.”</w:t>
-      </w:r>
-      <w:r>
-        <w:t xml:space="preserve"> </w:t>
-      </w:r>
-      <w:r>
-        <w:rPr>
-          <w:i/>
-        </w:rPr>
-        <w:t xml:space="preserve">Work and Occupations</w:t>
-      </w:r>
-      <w:r>
-        <w:t xml:space="preserve"> </w:t>
-      </w:r>
-      <w:r>
-        <w:t xml:space="preserve">17 (3). Sage Publications: 320–54.</w:t>
-      </w:r>
-    </w:p>
-    <w:p>
-      <w:pPr>
-        <w:pStyle w:val="Bibliography"/>
-      </w:pPr>
-      <w:r>
-        <w:t xml:space="preserve">———. 1992. “Industrial Characteristics and Job Mobility Rates.”</w:t>
-      </w:r>
-      <w:r>
-        <w:t xml:space="preserve"> </w:t>
-      </w:r>
-      <w:r>
-        <w:rPr>
-          <w:i/>
-        </w:rPr>
-        <w:t xml:space="preserve">American Sociological Review</w:t>
-      </w:r>
-      <w:r>
-        <w:t xml:space="preserve">. JSTOR, 39–55.</w:t>
-      </w:r>
-    </w:p>
-    <w:p>
-      <w:pPr>
-        <w:pStyle w:val="Bibliography"/>
-      </w:pPr>
-      <w:r>
-        <w:t xml:space="preserve">Jackofsky, Ellen F, and Lawrence H Peters. 1983. “Job Turnover Versus Company Turnover: Reassessment of the March and Simon Participation Hypothesis.”</w:t>
-      </w:r>
-      <w:r>
-        <w:t xml:space="preserve"> </w:t>
-      </w:r>
-      <w:r>
-        <w:rPr>
-          <w:i/>
-        </w:rPr>
-        <w:t xml:space="preserve">Journal of Applied Psychology</w:t>
-      </w:r>
-      <w:r>
-        <w:t xml:space="preserve"> </w:t>
-      </w:r>
-      <w:r>
-        <w:t xml:space="preserve">68 (3). American Psychological Association: 490.</w:t>
-      </w:r>
-    </w:p>
-    <w:p>
-      <w:pPr>
-        <w:pStyle w:val="Bibliography"/>
-      </w:pPr>
-      <w:r>
-        <w:t xml:space="preserve">Jacoby, Sanford M. 1999. “Are Career Jobs Headed for Extinction?”</w:t>
-      </w:r>
-      <w:r>
-        <w:t xml:space="preserve"> </w:t>
-      </w:r>
-      <w:r>
-        <w:rPr>
-          <w:i/>
-        </w:rPr>
-        <w:t xml:space="preserve">California Management Review</w:t>
-      </w:r>
-      <w:r>
-        <w:t xml:space="preserve"> </w:t>
-      </w:r>
-      <w:r>
-        <w:t xml:space="preserve">42 (1). SAGE Publications Sage CA: Los Angeles, CA: 123–45.</w:t>
-      </w:r>
-    </w:p>
-    <w:p>
-      <w:pPr>
-        <w:pStyle w:val="Bibliography"/>
-      </w:pPr>
-      <w:r>
-        <w:t xml:space="preserve">Jovanovic, Boyan. 1979. “Job Matching and the Theory of Turnover.”</w:t>
-      </w:r>
-      <w:r>
-        <w:t xml:space="preserve"> </w:t>
-      </w:r>
-      <w:r>
-        <w:rPr>
-          <w:i/>
-        </w:rPr>
-        <w:t xml:space="preserve">Journal of Political Economy</w:t>
-      </w:r>
-      <w:r>
-        <w:t xml:space="preserve"> </w:t>
-      </w:r>
-      <w:r>
-        <w:t xml:space="preserve">87 (5, Part 1). The University of Chicago Press: 972–90.</w:t>
-      </w:r>
-    </w:p>
-    <w:p>
-      <w:pPr>
-        <w:pStyle w:val="Bibliography"/>
-      </w:pPr>
-      <w:r>
-        <w:t xml:space="preserve">Kalleberg, Arne L, and Arne Mastekaasa. 2001. “Satisfied Movers, Committed Stayers: The Impact of Job Mobility on Work Attitudes in Norway.”</w:t>
-      </w:r>
-      <w:r>
-        <w:t xml:space="preserve"> </w:t>
-      </w:r>
-      <w:r>
-        <w:rPr>
-          <w:i/>
-        </w:rPr>
-        <w:t xml:space="preserve">Work and Occupations</w:t>
-      </w:r>
-      <w:r>
-        <w:t xml:space="preserve"> </w:t>
-      </w:r>
-      <w:r>
-        <w:t xml:space="preserve">28 (2). Sage Publications: 183–209.</w:t>
-      </w:r>
-    </w:p>
-    <w:p>
-      <w:pPr>
-        <w:pStyle w:val="Bibliography"/>
-      </w:pPr>
-      <w:r>
-        <w:t xml:space="preserve">Kalleberg, Arne L, and Ted Mouw. 2018. “Occupations, Organizations, and Intragenerational Career Mobility.”</w:t>
-      </w:r>
-      <w:r>
-        <w:t xml:space="preserve"> </w:t>
-      </w:r>
-      <w:r>
-        <w:rPr>
-          <w:i/>
-        </w:rPr>
-        <w:t xml:space="preserve">Annual Review of Sociology</w:t>
-      </w:r>
-      <w:r>
-        <w:t xml:space="preserve"> </w:t>
-      </w:r>
-      <w:r>
-        <w:t xml:space="preserve">44. Annual Reviews: 283–303.</w:t>
-      </w:r>
-    </w:p>
-    <w:p>
-      <w:pPr>
-        <w:pStyle w:val="Bibliography"/>
-      </w:pPr>
-      <w:r>
-        <w:t xml:space="preserve">Kalleberg, Arne L, and A B Sorensen. 1979. “The Sociology of Labor Markets.”</w:t>
-      </w:r>
-      <w:r>
-        <w:t xml:space="preserve"> </w:t>
-      </w:r>
-      <w:r>
-        <w:rPr>
-          <w:i/>
-        </w:rPr>
-        <w:t xml:space="preserve">Annual Review of Sociology</w:t>
-      </w:r>
-      <w:r>
-        <w:t xml:space="preserve"> </w:t>
-      </w:r>
-      <w:r>
-        <w:t xml:space="preserve">5 (1). Annual Reviews 4139 El Camino Way, PO Box 10139, Palo Alto, CA 94303-0139, USA: 351–79.</w:t>
-      </w:r>
-    </w:p>
-    <w:p>
-      <w:pPr>
-        <w:pStyle w:val="Bibliography"/>
-      </w:pPr>
-      <w:r>
-        <w:t xml:space="preserve">Keith, Kristen, and Abagail McWilliams. 1995. “The Wage Effects of Cumulative Job Mobility.”</w:t>
-      </w:r>
-      <w:r>
-        <w:t xml:space="preserve"> </w:t>
-      </w:r>
-      <w:r>
-        <w:rPr>
-          <w:i/>
-        </w:rPr>
-        <w:t xml:space="preserve">ILR Review</w:t>
-      </w:r>
-      <w:r>
-        <w:t xml:space="preserve"> </w:t>
-      </w:r>
-      <w:r>
-        <w:t xml:space="preserve">49 (1). SAGE Publications Sage CA: Los Angeles, CA: 121–37.</w:t>
-      </w:r>
-    </w:p>
-    <w:p>
-      <w:pPr>
-        <w:pStyle w:val="Bibliography"/>
-      </w:pPr>
-      <w:r>
-        <w:t xml:space="preserve">———. 1997. “JOB Mobility and Gender-Based Wage Growth Differentials.”</w:t>
-      </w:r>
-      <w:r>
-        <w:t xml:space="preserve"> </w:t>
-      </w:r>
-      <w:r>
-        <w:rPr>
-          <w:i/>
-        </w:rPr>
-        <w:t xml:space="preserve">Economic Inquiry</w:t>
-      </w:r>
-      <w:r>
-        <w:t xml:space="preserve"> </w:t>
-      </w:r>
-      <w:r>
-        <w:t xml:space="preserve">35 (2). Wiley Online Library: 320–33.</w:t>
-      </w:r>
-    </w:p>
-    <w:p>
-      <w:pPr>
-        <w:pStyle w:val="Bibliography"/>
-      </w:pPr>
-      <w:r>
-        <w:t xml:space="preserve">Kronberg, Anne-Kathrin. 2013. “Stay or Leave? Externalization of Job Mobility and the Effect on the Us Gender Earnings Gap, 1979-2009.”</w:t>
-      </w:r>
-      <w:r>
-        <w:t xml:space="preserve"> </w:t>
-      </w:r>
-      <w:r>
-        <w:rPr>
-          <w:i/>
-        </w:rPr>
-        <w:t xml:space="preserve">Social Forces</w:t>
-      </w:r>
-      <w:r>
-        <w:t xml:space="preserve"> </w:t>
-      </w:r>
-      <w:r>
-        <w:t xml:space="preserve">91 (4). Oxford University Press: 1117–46.</w:t>
-      </w:r>
-    </w:p>
-    <w:p>
-      <w:pPr>
-        <w:pStyle w:val="Bibliography"/>
-      </w:pPr>
-      <w:r>
-        <w:t xml:space="preserve">———. 2014. “Stay or Leave? Race, Education, and Changing Returns to the External Labor Market Strategy, 1976–2009.”</w:t>
-      </w:r>
-      <w:r>
-        <w:t xml:space="preserve"> </w:t>
-      </w:r>
-      <w:r>
-        <w:rPr>
-          <w:i/>
-        </w:rPr>
-        <w:t xml:space="preserve">Work and Occupations</w:t>
-      </w:r>
-      <w:r>
-        <w:t xml:space="preserve"> </w:t>
-      </w:r>
-      <w:r>
-        <w:t xml:space="preserve">41 (3). Sage Publications Sage CA: Los Angeles, CA: 305–49.</w:t>
-      </w:r>
-    </w:p>
-    <w:p>
-      <w:pPr>
-        <w:pStyle w:val="Bibliography"/>
-      </w:pPr>
-      <w:r>
-        <w:t xml:space="preserve">Latzke, Markus, Ralph Kattenbach, Thomas Schneidhofer, Florian Schramm, and Wolfgang Mayrhofer. 2016. “Consequences of Voluntary Job Changes in Germany: A Multilevel Analysis for 1985–2013.”</w:t>
-      </w:r>
-      <w:r>
-        <w:t xml:space="preserve"> </w:t>
-      </w:r>
-      <w:r>
-        <w:rPr>
-          <w:i/>
-        </w:rPr>
-        <w:t xml:space="preserve">Journal of Vocational Behavior</w:t>
-      </w:r>
-      <w:r>
-        <w:t xml:space="preserve"> </w:t>
-      </w:r>
-      <w:r>
-        <w:t xml:space="preserve">93. Elsevier: 139–49.</w:t>
-      </w:r>
-    </w:p>
-    <w:p>
-      <w:pPr>
-        <w:pStyle w:val="Bibliography"/>
-      </w:pPr>
-      <w:r>
-        <w:t xml:space="preserve">Le Grand, Carl, and Michael Tåhlin. 2002. “Job Mobility and Earnings Growth.”</w:t>
-      </w:r>
-      <w:r>
-        <w:t xml:space="preserve"> </w:t>
-      </w:r>
-      <w:r>
-        <w:rPr>
-          <w:i/>
-        </w:rPr>
-        <w:t xml:space="preserve">European Sociological Review</w:t>
-      </w:r>
-      <w:r>
-        <w:t xml:space="preserve"> </w:t>
-      </w:r>
-      <w:r>
-        <w:t xml:space="preserve">18 (4). Oxford University Press: 381–400.</w:t>
-      </w:r>
-    </w:p>
-    <w:p>
-      <w:pPr>
-        <w:pStyle w:val="Bibliography"/>
-      </w:pPr>
-      <w:r>
-        <w:t xml:space="preserve">Longhi, Simonetta, and Alita Nandi. 2014.</w:t>
-      </w:r>
-      <w:r>
-        <w:t xml:space="preserve"> </w:t>
-      </w:r>
-      <w:r>
-        <w:rPr>
-          <w:i/>
-        </w:rPr>
-        <w:t xml:space="preserve">A Practical Guide to Using Panel Data</w:t>
-      </w:r>
-      <w:r>
-        <w:t xml:space="preserve">. Sage.</w:t>
-      </w:r>
-    </w:p>
-    <w:p>
-      <w:pPr>
-        <w:pStyle w:val="Bibliography"/>
-      </w:pPr>
-      <w:r>
-        <w:t xml:space="preserve">Lup, Daniela. 2017. “Something to Celebrate (or Not): The Differing Impact of Promotion to Manager on the Job Satisfaction of Women and Men.”</w:t>
-      </w:r>
-      <w:r>
-        <w:t xml:space="preserve"> </w:t>
-      </w:r>
-      <w:r>
-        <w:rPr>
-          <w:i/>
-        </w:rPr>
-        <w:t xml:space="preserve">Work, Employment and Society</w:t>
-      </w:r>
-      <w:r>
-        <w:t xml:space="preserve">. SAGE Publications Sage UK: London, England, 0950017017713932.</w:t>
-      </w:r>
-    </w:p>
-    <w:p>
-      <w:pPr>
-        <w:pStyle w:val="Bibliography"/>
-      </w:pPr>
-      <w:r>
-        <w:t xml:space="preserve">Mobley, William H. 1977. “Intermediate Linkages in the Relationship Between Job Satisfaction and Employee Turnover.”</w:t>
-      </w:r>
-      <w:r>
-        <w:t xml:space="preserve"> </w:t>
-      </w:r>
-      <w:r>
-        <w:rPr>
-          <w:i/>
-        </w:rPr>
-        <w:t xml:space="preserve">Journal of Applied Psychology</w:t>
-      </w:r>
-      <w:r>
-        <w:t xml:space="preserve"> </w:t>
-      </w:r>
-      <w:r>
-        <w:t xml:space="preserve">62 (2). American Psychological Association: 237.</w:t>
-      </w:r>
-    </w:p>
-    <w:p>
-      <w:pPr>
-        <w:pStyle w:val="Bibliography"/>
-      </w:pPr>
-      <w:r>
-        <w:t xml:space="preserve">Ng, Thomas WH, Kelly L Sorensen, Lillian T Eby, and Daniel C Feldman. 2007. “Determinants of Job Mobility: A Theoretical Integration and Extension.”</w:t>
-      </w:r>
-      <w:r>
-        <w:t xml:space="preserve"> </w:t>
-      </w:r>
-      <w:r>
-        <w:rPr>
-          <w:i/>
-        </w:rPr>
-        <w:t xml:space="preserve">Journal of Occupational and Organizational Psychology</w:t>
-      </w:r>
-      <w:r>
-        <w:t xml:space="preserve"> </w:t>
-      </w:r>
-      <w:r>
-        <w:t xml:space="preserve">80 (3). Wiley Online Library: 363–86.</w:t>
-      </w:r>
-    </w:p>
-    <w:p>
-      <w:pPr>
-        <w:pStyle w:val="Bibliography"/>
-      </w:pPr>
-      <w:r>
-        <w:t xml:space="preserve">OECD. 2010.</w:t>
-      </w:r>
-      <w:r>
-        <w:t xml:space="preserve"> </w:t>
-      </w:r>
-      <w:r>
-        <w:rPr>
-          <w:i/>
-        </w:rPr>
-        <w:t xml:space="preserve">OECD Employment Outlook 2010: Moving Beyond the Jobs Crisis</w:t>
-      </w:r>
-      <w:r>
-        <w:t xml:space="preserve">. Organisation for Economic Co-operation; Development.</w:t>
-      </w:r>
-    </w:p>
-    <w:p>
-      <w:pPr>
-        <w:pStyle w:val="Bibliography"/>
-      </w:pPr>
-      <w:r>
-        <w:t xml:space="preserve">Pavlopoulos, Dimitris, Didier Fouarge, Ruud Muffels, and Jeroen Vermunt. 2007. “Who Benefits from a Job Change: The Dwarfs or the Giants?”</w:t>
-      </w:r>
-    </w:p>
-    <w:p>
-      <w:pPr>
-        <w:pStyle w:val="Bibliography"/>
-      </w:pPr>
-      <w:r>
-        <w:t xml:space="preserve">Reichelt, Malte, and Martin Abraham. 2017. “Occupational and Regional Mobility as Substitutes: A New Approach to Understanding Job Changes and Wage Inequality.”</w:t>
-      </w:r>
-      <w:r>
-        <w:t xml:space="preserve"> </w:t>
-      </w:r>
-      <w:r>
-        <w:rPr>
-          <w:i/>
-        </w:rPr>
-        <w:t xml:space="preserve">Social Forces</w:t>
-      </w:r>
-      <w:r>
-        <w:t xml:space="preserve"> </w:t>
-      </w:r>
-      <w:r>
-        <w:t xml:space="preserve">95 (4). Oxford University Press: 1399–1426.</w:t>
-      </w:r>
-    </w:p>
-    <w:p>
-      <w:pPr>
-        <w:pStyle w:val="Bibliography"/>
-      </w:pPr>
-      <w:r>
-        <w:t xml:space="preserve">Rigotti, Thomas, Sabine Korek, and Kathleen Otto. 2014. “Gains and Losses Related to Career Transitions Within Organisations.”</w:t>
-      </w:r>
-      <w:r>
-        <w:t xml:space="preserve"> </w:t>
-      </w:r>
-      <w:r>
-        <w:rPr>
-          <w:i/>
-        </w:rPr>
-        <w:t xml:space="preserve">Journal of Vocational Behavior</w:t>
-      </w:r>
-      <w:r>
-        <w:t xml:space="preserve"> </w:t>
-      </w:r>
-      <w:r>
-        <w:t xml:space="preserve">84 (2). Elsevier: 177–87.</w:t>
-      </w:r>
-    </w:p>
-    <w:p>
-      <w:pPr>
-        <w:pStyle w:val="Bibliography"/>
-      </w:pPr>
-      <w:r>
-        <w:t xml:space="preserve">Sallaz, Jeffrey J. 2017. “Exit Tales: How Precarious Workers Navigate Bad Jobs.”</w:t>
-      </w:r>
-      <w:r>
-        <w:t xml:space="preserve"> </w:t>
-      </w:r>
-      <w:r>
-        <w:rPr>
-          <w:i/>
-        </w:rPr>
-        <w:t xml:space="preserve">Journal of Contemporary Ethnography</w:t>
-      </w:r>
-      <w:r>
-        <w:t xml:space="preserve"> </w:t>
-      </w:r>
-      <w:r>
-        <w:t xml:space="preserve">46 (5). SAGE Publications Sage CA: Los Angeles, CA: 573–99.</w:t>
-      </w:r>
-    </w:p>
-    <w:p>
-      <w:pPr>
-        <w:pStyle w:val="Bibliography"/>
-      </w:pPr>
-      <w:r>
-        <w:t xml:space="preserve">Schmelzer, Paul. 2010. “The Consequences of Job Mobility for Future Earnings in Early Working Life in Germany—placing Indirect and Direct Job Mobility into Institutional Context.”</w:t>
-      </w:r>
-      <w:r>
-        <w:t xml:space="preserve"> </w:t>
-      </w:r>
-      <w:r>
-        <w:rPr>
-          <w:i/>
-        </w:rPr>
-        <w:t xml:space="preserve">European Sociological Review</w:t>
-      </w:r>
-      <w:r>
-        <w:t xml:space="preserve"> </w:t>
-      </w:r>
-      <w:r>
-        <w:t xml:space="preserve">28 (1). Oxford University Press: 82–95.</w:t>
-      </w:r>
-    </w:p>
-    <w:p>
-      <w:pPr>
-        <w:pStyle w:val="Bibliography"/>
-      </w:pPr>
-      <w:r>
-        <w:t xml:space="preserve">Steenackers, Kelly, and Marie-Anne Guerry. 2016. “Determinants of Job-Hopping: An Empirical Study in Belgium.”</w:t>
-      </w:r>
-      <w:r>
-        <w:t xml:space="preserve"> </w:t>
-      </w:r>
-      <w:r>
-        <w:rPr>
-          <w:i/>
-        </w:rPr>
-        <w:t xml:space="preserve">International Journal of Manpower</w:t>
-      </w:r>
-      <w:r>
-        <w:t xml:space="preserve"> </w:t>
-      </w:r>
-      <w:r>
-        <w:t xml:space="preserve">37 (3). Emerald Group Publishing Limited: 494–510.</w:t>
-      </w:r>
-    </w:p>
-    <w:p>
-      <w:pPr>
-        <w:pStyle w:val="Bibliography"/>
-      </w:pPr>
-      <w:r>
-        <w:t xml:space="preserve">Sørensen, A B. 1975. “The Structure of Intragenerational Mobility.”</w:t>
-      </w:r>
-      <w:r>
-        <w:t xml:space="preserve"> </w:t>
-      </w:r>
-      <w:r>
-        <w:rPr>
-          <w:i/>
-        </w:rPr>
-        <w:t xml:space="preserve">American Sociological Review</w:t>
-      </w:r>
-      <w:r>
         <w:t xml:space="preserve">. JSTOR, 456–71.</w:t>
-      </w:r>
-    </w:p>
-    <w:p>
-      <w:pPr>
-        <w:pStyle w:val="Bibliography"/>
-      </w:pPr>
-      <w:r>
-        <w:t xml:space="preserve">———. 1977. “The Structure of Inequality and the Process of Attainment.”</w:t>
-      </w:r>
-      <w:r>
-        <w:t xml:space="preserve"> </w:t>
-      </w:r>
-      <w:r>
-        <w:rPr>
-          <w:i/>
-        </w:rPr>
-        <w:t xml:space="preserve">American Sociological Review</w:t>
-      </w:r>
-      <w:r>
-        <w:t xml:space="preserve">. JSTOR, 965–78.</w:t>
       </w:r>
     </w:p>
     <w:p>
@@ -3315,7 +3061,7 @@
     </w:lvl>
   </w:abstractNum>
   <w:abstractNum w:abstractNumId="990">
-    <w:nsid w:val="fd6629e1"/>
+    <w:nsid w:val="3307db3a"/>
     <w:multiLevelType w:val="multilevel"/>
     <w:lvl w:ilvl="0">
       <w:numFmt w:val="bullet"/>

</xml_diff>